<commit_message>
feature:cmake list for install rules
</commit_message>
<xml_diff>
--- a/doc/CMakeList 配置说明.docx
+++ b/doc/CMakeList 配置说明.docx
@@ -13999,10 +13999,6 @@
             <w:insideH w:val="single" w:color="auto" w:sz="4" w:space="0"/>
             <w:insideV w:val="single" w:color="auto" w:sz="4" w:space="0"/>
           </w:tblBorders>
-          <w:tblCellMar>
-            <w:left w:w="108" w:type="dxa"/>
-            <w:right w:w="108" w:type="dxa"/>
-          </w:tblCellMar>
         </w:tblPrEx>
         <w:tc>
           <w:tcPr>
@@ -14084,10 +14080,6 @@
             <w:insideH w:val="single" w:color="auto" w:sz="4" w:space="0"/>
             <w:insideV w:val="single" w:color="auto" w:sz="4" w:space="0"/>
           </w:tblBorders>
-          <w:tblCellMar>
-            <w:left w:w="108" w:type="dxa"/>
-            <w:right w:w="108" w:type="dxa"/>
-          </w:tblCellMar>
         </w:tblPrEx>
         <w:tc>
           <w:tcPr>
@@ -14270,10 +14262,6 @@
             <w:insideH w:val="single" w:color="auto" w:sz="4" w:space="0"/>
             <w:insideV w:val="single" w:color="auto" w:sz="4" w:space="0"/>
           </w:tblBorders>
-          <w:tblCellMar>
-            <w:left w:w="108" w:type="dxa"/>
-            <w:right w:w="108" w:type="dxa"/>
-          </w:tblCellMar>
         </w:tblPrEx>
         <w:tc>
           <w:tcPr>
@@ -14457,10 +14445,6 @@
             <w:insideH w:val="single" w:color="auto" w:sz="4" w:space="0"/>
             <w:insideV w:val="single" w:color="auto" w:sz="4" w:space="0"/>
           </w:tblBorders>
-          <w:tblCellMar>
-            <w:left w:w="108" w:type="dxa"/>
-            <w:right w:w="108" w:type="dxa"/>
-          </w:tblCellMar>
         </w:tblPrEx>
         <w:tc>
           <w:tcPr>
@@ -14629,11 +14613,42 @@
     </w:p>
     <w:p>
       <w:pPr>
-        <w:rPr>
-          <w:rFonts w:hint="eastAsia"/>
-          <w:lang w:val="en" w:eastAsia="zh-CN"/>
-        </w:rPr>
-      </w:pPr>
+        <w:ind w:firstLine="420" w:firstLineChars="0"/>
+        <w:rPr>
+          <w:rFonts w:hint="default"/>
+          <w:lang w:val="en" w:eastAsia="zh-CN"/>
+        </w:rPr>
+      </w:pPr>
+      <w:r>
+        <w:rPr>
+          <w:rFonts w:hint="eastAsia"/>
+          <w:lang w:val="en" w:eastAsia="zh-CN"/>
+        </w:rPr>
+        <w:t>对于组件有类似的效果，必须在</w:t>
+      </w:r>
+      <w:r>
+        <w:rPr>
+          <w:rFonts w:hint="eastAsia"/>
+          <w:lang w:val="en-US" w:eastAsia="zh-CN"/>
+        </w:rPr>
+        <w:t>LI</w:t>
+      </w:r>
+      <w:r>
+        <w:rPr>
+          <w:rFonts w:hint="default"/>
+          <w:lang w:val="en" w:eastAsia="zh-CN"/>
+        </w:rPr>
+        <w:t>BRARY</w:t>
+      </w:r>
+      <w:r>
+        <w:rPr>
+          <w:rFonts w:hint="eastAsia"/>
+          <w:lang w:val="en" w:eastAsia="zh-CN"/>
+        </w:rPr>
+        <w:t>才有效果；</w:t>
+      </w:r>
+      <w:bookmarkStart w:id="112" w:name="_GoBack"/>
+      <w:bookmarkEnd w:id="112"/>
     </w:p>
     <w:p>
       <w:pPr>
@@ -14987,16 +15002,7 @@
           <w:rFonts w:hint="eastAsia"/>
           <w:lang w:val="en" w:eastAsia="zh-CN"/>
         </w:rPr>
-        <w:t>属性可以改</w:t>
-      </w:r>
-      <w:bookmarkStart w:id="112" w:name="_GoBack"/>
-      <w:bookmarkEnd w:id="112"/>
-      <w:r>
-        <w:rPr>
-          <w:rFonts w:hint="eastAsia"/>
-          <w:lang w:val="en" w:eastAsia="zh-CN"/>
-        </w:rPr>
-        <w:t>变</w:t>
+        <w:t>属性可以改变</w:t>
       </w:r>
       <w:r>
         <w:rPr>

</xml_diff>

<commit_message>
feature:cmakelist for interface library
</commit_message>
<xml_diff>
--- a/doc/CMakeList 配置说明.docx
+++ b/doc/CMakeList 配置说明.docx
@@ -57,7 +57,7 @@
           <w:szCs w:val="24"/>
           <w:lang w:val="en-US" w:eastAsia="zh-CN" w:bidi="ar-SA"/>
         </w:rPr>
-        <w:id w:val="540040288"/>
+        <w:id w:val="673144371"/>
         <w:docPartObj>
           <w:docPartGallery w:val="Table of Contents"/>
           <w:docPartUnique/>
@@ -77,7 +77,7 @@
             <w:ind w:left="0" w:leftChars="0" w:right="0" w:rightChars="0" w:firstLine="0" w:firstLineChars="0"/>
             <w:jc w:val="center"/>
           </w:pPr>
-          <w:bookmarkStart w:id="0" w:name="_Toc390503514_WPSOffice_Type3"/>
+          <w:bookmarkStart w:id="0" w:name="_Toc1300160093_WPSOffice_Type3"/>
           <w:r>
             <w:rPr>
               <w:rFonts w:ascii="宋体" w:hAnsi="宋体" w:eastAsia="宋体"/>
@@ -97,7 +97,7 @@
             <w:fldChar w:fldCharType="begin"/>
           </w:r>
           <w:r>
-            <w:instrText xml:space="preserve"> HYPERLINK \l _Toc682201418_WPSOffice_Level1 </w:instrText>
+            <w:instrText xml:space="preserve"> HYPERLINK \l _Toc208742925_WPSOffice_Level1 </w:instrText>
           </w:r>
           <w:r>
             <w:fldChar w:fldCharType="separate"/>
@@ -111,9 +111,9 @@
                 <w:szCs w:val="24"/>
                 <w:lang w:val="en-US" w:eastAsia="zh-CN" w:bidi="ar-SA"/>
               </w:rPr>
-              <w:id w:val="540040288"/>
+              <w:id w:val="446895467"/>
               <w:placeholder>
-                <w:docPart w:val="{68f41ff9-97f3-4a30-91a7-ca79797e3b0d}"/>
+                <w:docPart w:val="{beb2b1a7-a11a-4155-95a5-067ae118247d}"/>
               </w:placeholder>
             </w:sdtPr>
             <w:sdtEndPr>
@@ -143,7 +143,7 @@
           <w:r>
             <w:tab/>
           </w:r>
-          <w:bookmarkStart w:id="1" w:name="_Toc682201418_WPSOffice_Level1Page"/>
+          <w:bookmarkStart w:id="1" w:name="_Toc208742925_WPSOffice_Level1Page"/>
           <w:r>
             <w:t>3</w:t>
           </w:r>
@@ -163,7 +163,7 @@
             <w:fldChar w:fldCharType="begin"/>
           </w:r>
           <w:r>
-            <w:instrText xml:space="preserve"> HYPERLINK \l _Toc390503514_WPSOffice_Level1 </w:instrText>
+            <w:instrText xml:space="preserve"> HYPERLINK \l _Toc413209028_WPSOffice_Level1 </w:instrText>
           </w:r>
           <w:r>
             <w:fldChar w:fldCharType="separate"/>
@@ -177,9 +177,9 @@
                 <w:szCs w:val="24"/>
                 <w:lang w:val="en-US" w:eastAsia="zh-CN" w:bidi="ar-SA"/>
               </w:rPr>
-              <w:id w:val="540040288"/>
+              <w:id w:val="446895467"/>
               <w:placeholder>
-                <w:docPart w:val="{71d70ef2-aa28-42cb-8ba2-9c3b2be5f2ba}"/>
+                <w:docPart w:val="{fee83b6c-e8af-4750-ab48-cd8d02c68111}"/>
               </w:placeholder>
             </w:sdtPr>
             <w:sdtEndPr>
@@ -215,7 +215,7 @@
           <w:r>
             <w:tab/>
           </w:r>
-          <w:bookmarkStart w:id="2" w:name="_Toc390503514_WPSOffice_Level1Page"/>
+          <w:bookmarkStart w:id="2" w:name="_Toc413209028_WPSOffice_Level1Page"/>
           <w:r>
             <w:t>3</w:t>
           </w:r>
@@ -235,7 +235,7 @@
             <w:fldChar w:fldCharType="begin"/>
           </w:r>
           <w:r>
-            <w:instrText xml:space="preserve"> HYPERLINK \l _Toc390503514_WPSOffice_Level2 </w:instrText>
+            <w:instrText xml:space="preserve"> HYPERLINK \l _Toc413209028_WPSOffice_Level2 </w:instrText>
           </w:r>
           <w:r>
             <w:fldChar w:fldCharType="separate"/>
@@ -249,9 +249,9 @@
                 <w:szCs w:val="24"/>
                 <w:lang w:val="en-US" w:eastAsia="zh-CN" w:bidi="ar-SA"/>
               </w:rPr>
-              <w:id w:val="540040288"/>
+              <w:id w:val="446895467"/>
               <w:placeholder>
-                <w:docPart w:val="{481c89e4-ae54-4aed-94d4-822cb95658e8}"/>
+                <w:docPart w:val="{6919e777-627d-4c7d-b7ff-80395df6ed7e}"/>
               </w:placeholder>
             </w:sdtPr>
             <w:sdtEndPr>
@@ -287,7 +287,7 @@
           <w:r>
             <w:tab/>
           </w:r>
-          <w:bookmarkStart w:id="3" w:name="_Toc390503514_WPSOffice_Level2Page"/>
+          <w:bookmarkStart w:id="3" w:name="_Toc413209028_WPSOffice_Level2Page"/>
           <w:r>
             <w:t>3</w:t>
           </w:r>
@@ -307,7 +307,7 @@
             <w:fldChar w:fldCharType="begin"/>
           </w:r>
           <w:r>
-            <w:instrText xml:space="preserve"> HYPERLINK \l _Toc1718309385_WPSOffice_Level2 </w:instrText>
+            <w:instrText xml:space="preserve"> HYPERLINK \l _Toc1201074854_WPSOffice_Level2 </w:instrText>
           </w:r>
           <w:r>
             <w:fldChar w:fldCharType="separate"/>
@@ -321,9 +321,9 @@
                 <w:szCs w:val="24"/>
                 <w:lang w:val="en-US" w:eastAsia="zh-CN" w:bidi="ar-SA"/>
               </w:rPr>
-              <w:id w:val="540040288"/>
+              <w:id w:val="446895467"/>
               <w:placeholder>
-                <w:docPart w:val="{0a098694-1b58-4e36-a494-a6f1cee362e0}"/>
+                <w:docPart w:val="{1d1ecf33-c433-4ddc-ab00-fd509c4ebad5}"/>
               </w:placeholder>
             </w:sdtPr>
             <w:sdtEndPr>
@@ -365,7 +365,7 @@
           <w:r>
             <w:tab/>
           </w:r>
-          <w:bookmarkStart w:id="4" w:name="_Toc1718309385_WPSOffice_Level2Page"/>
+          <w:bookmarkStart w:id="4" w:name="_Toc1201074854_WPSOffice_Level2Page"/>
           <w:r>
             <w:t>3</w:t>
           </w:r>
@@ -385,7 +385,7 @@
             <w:fldChar w:fldCharType="begin"/>
           </w:r>
           <w:r>
-            <w:instrText xml:space="preserve"> HYPERLINK \l _Toc923323534_WPSOffice_Level2 </w:instrText>
+            <w:instrText xml:space="preserve"> HYPERLINK \l _Toc1927241126_WPSOffice_Level2 </w:instrText>
           </w:r>
           <w:r>
             <w:fldChar w:fldCharType="separate"/>
@@ -399,9 +399,9 @@
                 <w:szCs w:val="24"/>
                 <w:lang w:val="en-US" w:eastAsia="zh-CN" w:bidi="ar-SA"/>
               </w:rPr>
-              <w:id w:val="540040288"/>
+              <w:id w:val="446895467"/>
               <w:placeholder>
-                <w:docPart w:val="{3fae0959-4965-4757-9546-871ee2e8006d}"/>
+                <w:docPart w:val="{c5b6d8d5-81d2-4268-9da3-8994ce27dcd3}"/>
               </w:placeholder>
             </w:sdtPr>
             <w:sdtEndPr>
@@ -431,7 +431,7 @@
           <w:r>
             <w:tab/>
           </w:r>
-          <w:bookmarkStart w:id="5" w:name="_Toc923323534_WPSOffice_Level2Page"/>
+          <w:bookmarkStart w:id="5" w:name="_Toc1927241126_WPSOffice_Level2Page"/>
           <w:r>
             <w:t>4</w:t>
           </w:r>
@@ -451,7 +451,7 @@
             <w:fldChar w:fldCharType="begin"/>
           </w:r>
           <w:r>
-            <w:instrText xml:space="preserve"> HYPERLINK \l _Toc1282746002_WPSOffice_Level2 </w:instrText>
+            <w:instrText xml:space="preserve"> HYPERLINK \l _Toc408983350_WPSOffice_Level2 </w:instrText>
           </w:r>
           <w:r>
             <w:fldChar w:fldCharType="separate"/>
@@ -465,9 +465,9 @@
                 <w:szCs w:val="24"/>
                 <w:lang w:val="en-US" w:eastAsia="zh-CN" w:bidi="ar-SA"/>
               </w:rPr>
-              <w:id w:val="540040288"/>
+              <w:id w:val="446895467"/>
               <w:placeholder>
-                <w:docPart w:val="{d325bcc6-df2c-493d-b487-52828f72c9ad}"/>
+                <w:docPart w:val="{187ee38a-a4c3-475a-a614-aec6697faf4e}"/>
               </w:placeholder>
             </w:sdtPr>
             <w:sdtEndPr>
@@ -503,7 +503,7 @@
           <w:r>
             <w:tab/>
           </w:r>
-          <w:bookmarkStart w:id="6" w:name="_Toc1282746002_WPSOffice_Level2Page"/>
+          <w:bookmarkStart w:id="6" w:name="_Toc408983350_WPSOffice_Level2Page"/>
           <w:r>
             <w:t>4</w:t>
           </w:r>
@@ -523,7 +523,7 @@
             <w:fldChar w:fldCharType="begin"/>
           </w:r>
           <w:r>
-            <w:instrText xml:space="preserve"> HYPERLINK \l _Toc4791967_WPSOffice_Level2 </w:instrText>
+            <w:instrText xml:space="preserve"> HYPERLINK \l _Toc1407570101_WPSOffice_Level2 </w:instrText>
           </w:r>
           <w:r>
             <w:fldChar w:fldCharType="separate"/>
@@ -537,9 +537,9 @@
                 <w:szCs w:val="24"/>
                 <w:lang w:val="en-US" w:eastAsia="zh-CN" w:bidi="ar-SA"/>
               </w:rPr>
-              <w:id w:val="540040288"/>
+              <w:id w:val="446895467"/>
               <w:placeholder>
-                <w:docPart w:val="{76a43b32-e84c-405c-9fc3-7c319411c427}"/>
+                <w:docPart w:val="{6b9e5a8a-f475-44ed-8555-063a45e2d767}"/>
               </w:placeholder>
             </w:sdtPr>
             <w:sdtEndPr>
@@ -575,7 +575,7 @@
           <w:r>
             <w:tab/>
           </w:r>
-          <w:bookmarkStart w:id="7" w:name="_Toc4791967_WPSOffice_Level2Page"/>
+          <w:bookmarkStart w:id="7" w:name="_Toc1407570101_WPSOffice_Level2Page"/>
           <w:r>
             <w:t>5</w:t>
           </w:r>
@@ -595,7 +595,7 @@
             <w:fldChar w:fldCharType="begin"/>
           </w:r>
           <w:r>
-            <w:instrText xml:space="preserve"> HYPERLINK \l _Toc1719054722_WPSOffice_Level2 </w:instrText>
+            <w:instrText xml:space="preserve"> HYPERLINK \l _Toc1605434801_WPSOffice_Level2 </w:instrText>
           </w:r>
           <w:r>
             <w:fldChar w:fldCharType="separate"/>
@@ -609,9 +609,9 @@
                 <w:szCs w:val="24"/>
                 <w:lang w:val="en-US" w:eastAsia="zh-CN" w:bidi="ar-SA"/>
               </w:rPr>
-              <w:id w:val="540040288"/>
+              <w:id w:val="446895467"/>
               <w:placeholder>
-                <w:docPart w:val="{c970184b-dba4-424c-97bd-06859dbed74a}"/>
+                <w:docPart w:val="{652bd723-7bac-493c-9140-d7204485d5f8}"/>
               </w:placeholder>
             </w:sdtPr>
             <w:sdtEndPr>
@@ -647,7 +647,7 @@
           <w:r>
             <w:tab/>
           </w:r>
-          <w:bookmarkStart w:id="8" w:name="_Toc1719054722_WPSOffice_Level2Page"/>
+          <w:bookmarkStart w:id="8" w:name="_Toc1605434801_WPSOffice_Level2Page"/>
           <w:r>
             <w:t>5</w:t>
           </w:r>
@@ -667,7 +667,7 @@
             <w:fldChar w:fldCharType="begin"/>
           </w:r>
           <w:r>
-            <w:instrText xml:space="preserve"> HYPERLINK \l _Toc529352801_WPSOffice_Level2 </w:instrText>
+            <w:instrText xml:space="preserve"> HYPERLINK \l _Toc1756495944_WPSOffice_Level2 </w:instrText>
           </w:r>
           <w:r>
             <w:fldChar w:fldCharType="separate"/>
@@ -681,9 +681,9 @@
                 <w:szCs w:val="24"/>
                 <w:lang w:val="en-US" w:eastAsia="zh-CN" w:bidi="ar-SA"/>
               </w:rPr>
-              <w:id w:val="540040288"/>
+              <w:id w:val="446895467"/>
               <w:placeholder>
-                <w:docPart w:val="{9f3054be-6eba-4171-a91a-4f0f151fae77}"/>
+                <w:docPart w:val="{9ee36ade-f332-4dba-8e1f-537f418a9f96}"/>
               </w:placeholder>
             </w:sdtPr>
             <w:sdtEndPr>
@@ -719,7 +719,7 @@
           <w:r>
             <w:tab/>
           </w:r>
-          <w:bookmarkStart w:id="9" w:name="_Toc529352801_WPSOffice_Level2Page"/>
+          <w:bookmarkStart w:id="9" w:name="_Toc1756495944_WPSOffice_Level2Page"/>
           <w:r>
             <w:t>6</w:t>
           </w:r>
@@ -739,7 +739,7 @@
             <w:fldChar w:fldCharType="begin"/>
           </w:r>
           <w:r>
-            <w:instrText xml:space="preserve"> HYPERLINK \l _Toc367961190_WPSOffice_Level2 </w:instrText>
+            <w:instrText xml:space="preserve"> HYPERLINK \l _Toc662346345_WPSOffice_Level2 </w:instrText>
           </w:r>
           <w:r>
             <w:fldChar w:fldCharType="separate"/>
@@ -753,9 +753,9 @@
                 <w:szCs w:val="24"/>
                 <w:lang w:val="en-US" w:eastAsia="zh-CN" w:bidi="ar-SA"/>
               </w:rPr>
-              <w:id w:val="540040288"/>
+              <w:id w:val="446895467"/>
               <w:placeholder>
-                <w:docPart w:val="{ab3f3514-844f-4121-94a9-b00ff72885de}"/>
+                <w:docPart w:val="{7348fedc-fdd2-4467-8162-f14fffba3790}"/>
               </w:placeholder>
             </w:sdtPr>
             <w:sdtEndPr>
@@ -785,7 +785,7 @@
           <w:r>
             <w:tab/>
           </w:r>
-          <w:bookmarkStart w:id="10" w:name="_Toc367961190_WPSOffice_Level2Page"/>
+          <w:bookmarkStart w:id="10" w:name="_Toc662346345_WPSOffice_Level2Page"/>
           <w:r>
             <w:t>6</w:t>
           </w:r>
@@ -805,7 +805,7 @@
             <w:fldChar w:fldCharType="begin"/>
           </w:r>
           <w:r>
-            <w:instrText xml:space="preserve"> HYPERLINK \l _Toc1823158677_WPSOffice_Level2 </w:instrText>
+            <w:instrText xml:space="preserve"> HYPERLINK \l _Toc1630644475_WPSOffice_Level2 </w:instrText>
           </w:r>
           <w:r>
             <w:fldChar w:fldCharType="separate"/>
@@ -819,9 +819,9 @@
                 <w:szCs w:val="24"/>
                 <w:lang w:val="en-US" w:eastAsia="zh-CN" w:bidi="ar-SA"/>
               </w:rPr>
-              <w:id w:val="540040288"/>
+              <w:id w:val="446895467"/>
               <w:placeholder>
-                <w:docPart w:val="{5355ac8c-5ca4-4d38-8353-5bf0e9911657}"/>
+                <w:docPart w:val="{c85bb1a5-0f0d-4948-9c0c-331786e49012}"/>
               </w:placeholder>
             </w:sdtPr>
             <w:sdtEndPr>
@@ -851,7 +851,7 @@
           <w:r>
             <w:tab/>
           </w:r>
-          <w:bookmarkStart w:id="11" w:name="_Toc1823158677_WPSOffice_Level2Page"/>
+          <w:bookmarkStart w:id="11" w:name="_Toc1630644475_WPSOffice_Level2Page"/>
           <w:r>
             <w:t>8</w:t>
           </w:r>
@@ -871,7 +871,7 @@
             <w:fldChar w:fldCharType="begin"/>
           </w:r>
           <w:r>
-            <w:instrText xml:space="preserve"> HYPERLINK \l _Toc1796623105_WPSOffice_Level2 </w:instrText>
+            <w:instrText xml:space="preserve"> HYPERLINK \l _Toc1768104758_WPSOffice_Level2 </w:instrText>
           </w:r>
           <w:r>
             <w:fldChar w:fldCharType="separate"/>
@@ -885,9 +885,9 @@
                 <w:szCs w:val="24"/>
                 <w:lang w:val="en-US" w:eastAsia="zh-CN" w:bidi="ar-SA"/>
               </w:rPr>
-              <w:id w:val="540040288"/>
+              <w:id w:val="446895467"/>
               <w:placeholder>
-                <w:docPart w:val="{41656c8a-b01f-4be5-a26f-7d15428f9eaa}"/>
+                <w:docPart w:val="{cc5a8282-0d73-4ba5-bd78-04db5e5b2e63}"/>
               </w:placeholder>
             </w:sdtPr>
             <w:sdtEndPr>
@@ -923,7 +923,7 @@
           <w:r>
             <w:tab/>
           </w:r>
-          <w:bookmarkStart w:id="12" w:name="_Toc1796623105_WPSOffice_Level2Page"/>
+          <w:bookmarkStart w:id="12" w:name="_Toc1768104758_WPSOffice_Level2Page"/>
           <w:r>
             <w:t>8</w:t>
           </w:r>
@@ -943,7 +943,7 @@
             <w:fldChar w:fldCharType="begin"/>
           </w:r>
           <w:r>
-            <w:instrText xml:space="preserve"> HYPERLINK \l _Toc1017976713_WPSOffice_Level2 </w:instrText>
+            <w:instrText xml:space="preserve"> HYPERLINK \l _Toc1732768059_WPSOffice_Level2 </w:instrText>
           </w:r>
           <w:r>
             <w:fldChar w:fldCharType="separate"/>
@@ -957,9 +957,9 @@
                 <w:szCs w:val="24"/>
                 <w:lang w:val="en-US" w:eastAsia="zh-CN" w:bidi="ar-SA"/>
               </w:rPr>
-              <w:id w:val="540040288"/>
+              <w:id w:val="446895467"/>
               <w:placeholder>
-                <w:docPart w:val="{bcb4e337-bb07-42b1-b9a4-fe1d0b34fede}"/>
+                <w:docPart w:val="{39db6d40-0c6f-462f-8fa7-5c2e1518bc8a}"/>
               </w:placeholder>
             </w:sdtPr>
             <w:sdtEndPr>
@@ -995,7 +995,7 @@
           <w:r>
             <w:tab/>
           </w:r>
-          <w:bookmarkStart w:id="13" w:name="_Toc1017976713_WPSOffice_Level2Page"/>
+          <w:bookmarkStart w:id="13" w:name="_Toc1732768059_WPSOffice_Level2Page"/>
           <w:r>
             <w:t>9</w:t>
           </w:r>
@@ -1015,7 +1015,7 @@
             <w:fldChar w:fldCharType="begin"/>
           </w:r>
           <w:r>
-            <w:instrText xml:space="preserve"> HYPERLINK \l _Toc1336725438_WPSOffice_Level2 </w:instrText>
+            <w:instrText xml:space="preserve"> HYPERLINK \l _Toc894993199_WPSOffice_Level2 </w:instrText>
           </w:r>
           <w:r>
             <w:fldChar w:fldCharType="separate"/>
@@ -1029,9 +1029,9 @@
                 <w:szCs w:val="24"/>
                 <w:lang w:val="en-US" w:eastAsia="zh-CN" w:bidi="ar-SA"/>
               </w:rPr>
-              <w:id w:val="540040288"/>
+              <w:id w:val="446895467"/>
               <w:placeholder>
-                <w:docPart w:val="{e72b93e8-0696-4081-97ab-4b465f830ee3}"/>
+                <w:docPart w:val="{7e199cd1-ee3a-40ff-8c20-a668e1007669}"/>
               </w:placeholder>
             </w:sdtPr>
             <w:sdtEndPr>
@@ -1055,7 +1055,7 @@
           <w:r>
             <w:tab/>
           </w:r>
-          <w:bookmarkStart w:id="14" w:name="_Toc1336725438_WPSOffice_Level2Page"/>
+          <w:bookmarkStart w:id="14" w:name="_Toc894993199_WPSOffice_Level2Page"/>
           <w:r>
             <w:t>9</w:t>
           </w:r>
@@ -1075,7 +1075,7 @@
             <w:fldChar w:fldCharType="begin"/>
           </w:r>
           <w:r>
-            <w:instrText xml:space="preserve"> HYPERLINK \l _Toc549162404_WPSOffice_Level2 </w:instrText>
+            <w:instrText xml:space="preserve"> HYPERLINK \l _Toc2114815537_WPSOffice_Level2 </w:instrText>
           </w:r>
           <w:r>
             <w:fldChar w:fldCharType="separate"/>
@@ -1089,9 +1089,9 @@
                 <w:szCs w:val="24"/>
                 <w:lang w:val="en-US" w:eastAsia="zh-CN" w:bidi="ar-SA"/>
               </w:rPr>
-              <w:id w:val="540040288"/>
+              <w:id w:val="446895467"/>
               <w:placeholder>
-                <w:docPart w:val="{00433c21-3664-4d36-b8cf-1bd270191817}"/>
+                <w:docPart w:val="{c395fb30-5536-4692-ac83-09540c70e459}"/>
               </w:placeholder>
             </w:sdtPr>
             <w:sdtEndPr>
@@ -1127,7 +1127,7 @@
           <w:r>
             <w:tab/>
           </w:r>
-          <w:bookmarkStart w:id="15" w:name="_Toc549162404_WPSOffice_Level2Page"/>
+          <w:bookmarkStart w:id="15" w:name="_Toc2114815537_WPSOffice_Level2Page"/>
           <w:r>
             <w:t>9</w:t>
           </w:r>
@@ -1147,7 +1147,7 @@
             <w:fldChar w:fldCharType="begin"/>
           </w:r>
           <w:r>
-            <w:instrText xml:space="preserve"> HYPERLINK \l _Toc41880185_WPSOffice_Level2 </w:instrText>
+            <w:instrText xml:space="preserve"> HYPERLINK \l _Toc1683482774_WPSOffice_Level2 </w:instrText>
           </w:r>
           <w:r>
             <w:fldChar w:fldCharType="separate"/>
@@ -1161,9 +1161,9 @@
                 <w:szCs w:val="24"/>
                 <w:lang w:val="en-US" w:eastAsia="zh-CN" w:bidi="ar-SA"/>
               </w:rPr>
-              <w:id w:val="540040288"/>
+              <w:id w:val="446895467"/>
               <w:placeholder>
-                <w:docPart w:val="{f1667761-22bc-4080-96da-b255aa7cfa03}"/>
+                <w:docPart w:val="{2265b896-2552-4fe1-b1cc-841668eae03a}"/>
               </w:placeholder>
             </w:sdtPr>
             <w:sdtEndPr>
@@ -1187,7 +1187,7 @@
           <w:r>
             <w:tab/>
           </w:r>
-          <w:bookmarkStart w:id="16" w:name="_Toc41880185_WPSOffice_Level2Page"/>
+          <w:bookmarkStart w:id="16" w:name="_Toc1683482774_WPSOffice_Level2Page"/>
           <w:r>
             <w:t>10</w:t>
           </w:r>
@@ -1207,7 +1207,7 @@
             <w:fldChar w:fldCharType="begin"/>
           </w:r>
           <w:r>
-            <w:instrText xml:space="preserve"> HYPERLINK \l _Toc485800599_WPSOffice_Level2 </w:instrText>
+            <w:instrText xml:space="preserve"> HYPERLINK \l _Toc1252554891_WPSOffice_Level2 </w:instrText>
           </w:r>
           <w:r>
             <w:fldChar w:fldCharType="separate"/>
@@ -1221,9 +1221,9 @@
                 <w:szCs w:val="24"/>
                 <w:lang w:val="en-US" w:eastAsia="zh-CN" w:bidi="ar-SA"/>
               </w:rPr>
-              <w:id w:val="540040288"/>
+              <w:id w:val="446895467"/>
               <w:placeholder>
-                <w:docPart w:val="{600cd69a-e904-495c-9a38-640448d8bc05}"/>
+                <w:docPart w:val="{9f385a17-1d96-488b-9a4f-a7bef25a2623}"/>
               </w:placeholder>
             </w:sdtPr>
             <w:sdtEndPr>
@@ -1259,7 +1259,7 @@
           <w:r>
             <w:tab/>
           </w:r>
-          <w:bookmarkStart w:id="17" w:name="_Toc485800599_WPSOffice_Level2Page"/>
+          <w:bookmarkStart w:id="17" w:name="_Toc1252554891_WPSOffice_Level2Page"/>
           <w:r>
             <w:t>10</w:t>
           </w:r>
@@ -1279,7 +1279,7 @@
             <w:fldChar w:fldCharType="begin"/>
           </w:r>
           <w:r>
-            <w:instrText xml:space="preserve"> HYPERLINK \l _Toc1718309385_WPSOffice_Level1 </w:instrText>
+            <w:instrText xml:space="preserve"> HYPERLINK \l _Toc1201074854_WPSOffice_Level1 </w:instrText>
           </w:r>
           <w:r>
             <w:fldChar w:fldCharType="separate"/>
@@ -1293,9 +1293,9 @@
                 <w:szCs w:val="24"/>
                 <w:lang w:val="en-US" w:eastAsia="zh-CN" w:bidi="ar-SA"/>
               </w:rPr>
-              <w:id w:val="540040288"/>
+              <w:id w:val="673144371"/>
               <w:placeholder>
-                <w:docPart w:val="{8ca581bc-52ea-4355-85c6-4fe5a44d0740}"/>
+                <w:docPart w:val="{6fee3c43-d315-41bf-8589-7b62c4fd3a3e}"/>
               </w:placeholder>
             </w:sdtPr>
             <w:sdtEndPr>
@@ -1337,7 +1337,7 @@
           <w:r>
             <w:tab/>
           </w:r>
-          <w:bookmarkStart w:id="18" w:name="_Toc1718309385_WPSOffice_Level1Page"/>
+          <w:bookmarkStart w:id="18" w:name="_Toc1201074854_WPSOffice_Level1Page"/>
           <w:r>
             <w:t>11</w:t>
           </w:r>
@@ -1357,7 +1357,7 @@
             <w:fldChar w:fldCharType="begin"/>
           </w:r>
           <w:r>
-            <w:instrText xml:space="preserve"> HYPERLINK \l _Toc112322504_WPSOffice_Level2 </w:instrText>
+            <w:instrText xml:space="preserve"> HYPERLINK \l _Toc1300160093_WPSOffice_Level2 </w:instrText>
           </w:r>
           <w:r>
             <w:fldChar w:fldCharType="separate"/>
@@ -1371,9 +1371,9 @@
                 <w:szCs w:val="24"/>
                 <w:lang w:val="en-US" w:eastAsia="zh-CN" w:bidi="ar-SA"/>
               </w:rPr>
-              <w:id w:val="540040288"/>
+              <w:id w:val="673144371"/>
               <w:placeholder>
-                <w:docPart w:val="{ebef594e-7c9c-4027-b277-ec5e844563f4}"/>
+                <w:docPart w:val="{c37842a0-76d1-4329-9d2d-81ca781cb9c3}"/>
               </w:placeholder>
             </w:sdtPr>
             <w:sdtEndPr>
@@ -1409,7 +1409,7 @@
           <w:r>
             <w:tab/>
           </w:r>
-          <w:bookmarkStart w:id="19" w:name="_Toc112322504_WPSOffice_Level2Page"/>
+          <w:bookmarkStart w:id="19" w:name="_Toc1300160093_WPSOffice_Level2Page"/>
           <w:r>
             <w:t>11</w:t>
           </w:r>
@@ -1429,7 +1429,7 @@
             <w:fldChar w:fldCharType="begin"/>
           </w:r>
           <w:r>
-            <w:instrText xml:space="preserve"> HYPERLINK \l _Toc1278538078_WPSOffice_Level2 </w:instrText>
+            <w:instrText xml:space="preserve"> HYPERLINK \l _Toc1857495129_WPSOffice_Level2 </w:instrText>
           </w:r>
           <w:r>
             <w:fldChar w:fldCharType="separate"/>
@@ -1443,9 +1443,9 @@
                 <w:szCs w:val="24"/>
                 <w:lang w:val="en-US" w:eastAsia="zh-CN" w:bidi="ar-SA"/>
               </w:rPr>
-              <w:id w:val="540040288"/>
+              <w:id w:val="673144371"/>
               <w:placeholder>
-                <w:docPart w:val="{e2f571b5-706f-4934-8231-175c4ab99b97}"/>
+                <w:docPart w:val="{3d7dfc1f-6fb3-4117-96c2-4133fa06c15e}"/>
               </w:placeholder>
             </w:sdtPr>
             <w:sdtEndPr>
@@ -1475,7 +1475,7 @@
           <w:r>
             <w:tab/>
           </w:r>
-          <w:bookmarkStart w:id="20" w:name="_Toc1278538078_WPSOffice_Level2Page"/>
+          <w:bookmarkStart w:id="20" w:name="_Toc1857495129_WPSOffice_Level2Page"/>
           <w:r>
             <w:t>11</w:t>
           </w:r>
@@ -1495,7 +1495,7 @@
             <w:fldChar w:fldCharType="begin"/>
           </w:r>
           <w:r>
-            <w:instrText xml:space="preserve"> HYPERLINK \l _Toc595932893_WPSOffice_Level2 </w:instrText>
+            <w:instrText xml:space="preserve"> HYPERLINK \l _Toc472664674_WPSOffice_Level2 </w:instrText>
           </w:r>
           <w:r>
             <w:fldChar w:fldCharType="separate"/>
@@ -1509,9 +1509,9 @@
                 <w:szCs w:val="24"/>
                 <w:lang w:val="en-US" w:eastAsia="zh-CN" w:bidi="ar-SA"/>
               </w:rPr>
-              <w:id w:val="540040288"/>
+              <w:id w:val="673144371"/>
               <w:placeholder>
-                <w:docPart w:val="{d66e4a31-7b29-4f75-ab74-98c6e3a280e4}"/>
+                <w:docPart w:val="{5b7d8ab6-751e-4532-ade4-07f6f00a2e6d}"/>
               </w:placeholder>
             </w:sdtPr>
             <w:sdtEndPr>
@@ -1535,7 +1535,7 @@
           <w:r>
             <w:tab/>
           </w:r>
-          <w:bookmarkStart w:id="21" w:name="_Toc595932893_WPSOffice_Level2Page"/>
+          <w:bookmarkStart w:id="21" w:name="_Toc472664674_WPSOffice_Level2Page"/>
           <w:r>
             <w:t>11</w:t>
           </w:r>
@@ -1555,7 +1555,7 @@
             <w:fldChar w:fldCharType="begin"/>
           </w:r>
           <w:r>
-            <w:instrText xml:space="preserve"> HYPERLINK \l _Toc490042771_WPSOffice_Level2 </w:instrText>
+            <w:instrText xml:space="preserve"> HYPERLINK \l _Toc1340867129_WPSOffice_Level2 </w:instrText>
           </w:r>
           <w:r>
             <w:fldChar w:fldCharType="separate"/>
@@ -1569,9 +1569,9 @@
                 <w:szCs w:val="24"/>
                 <w:lang w:val="en-US" w:eastAsia="zh-CN" w:bidi="ar-SA"/>
               </w:rPr>
-              <w:id w:val="540040288"/>
+              <w:id w:val="673144371"/>
               <w:placeholder>
-                <w:docPart w:val="{8004f67d-5f48-4fb8-85eb-b6e4826a1713}"/>
+                <w:docPart w:val="{c348f663-cab5-4a06-83b2-7f7de9d3fe7f}"/>
               </w:placeholder>
             </w:sdtPr>
             <w:sdtEndPr>
@@ -1601,7 +1601,7 @@
           <w:r>
             <w:tab/>
           </w:r>
-          <w:bookmarkStart w:id="22" w:name="_Toc490042771_WPSOffice_Level2Page"/>
+          <w:bookmarkStart w:id="22" w:name="_Toc1340867129_WPSOffice_Level2Page"/>
           <w:r>
             <w:t>11</w:t>
           </w:r>
@@ -1621,7 +1621,7 @@
             <w:fldChar w:fldCharType="begin"/>
           </w:r>
           <w:r>
-            <w:instrText xml:space="preserve"> HYPERLINK \l _Toc599553079_WPSOffice_Level2 </w:instrText>
+            <w:instrText xml:space="preserve"> HYPERLINK \l _Toc1888959254_WPSOffice_Level2 </w:instrText>
           </w:r>
           <w:r>
             <w:fldChar w:fldCharType="separate"/>
@@ -1635,9 +1635,9 @@
                 <w:szCs w:val="24"/>
                 <w:lang w:val="en-US" w:eastAsia="zh-CN" w:bidi="ar-SA"/>
               </w:rPr>
-              <w:id w:val="540040288"/>
+              <w:id w:val="673144371"/>
               <w:placeholder>
-                <w:docPart w:val="{da8450e2-e2e8-4181-8dd9-ad054af2c857}"/>
+                <w:docPart w:val="{c59a5914-5321-416c-96fa-378793a49cda}"/>
               </w:placeholder>
             </w:sdtPr>
             <w:sdtEndPr>
@@ -1679,7 +1679,7 @@
           <w:r>
             <w:tab/>
           </w:r>
-          <w:bookmarkStart w:id="23" w:name="_Toc599553079_WPSOffice_Level2Page"/>
+          <w:bookmarkStart w:id="23" w:name="_Toc1888959254_WPSOffice_Level2Page"/>
           <w:r>
             <w:t>11</w:t>
           </w:r>
@@ -1699,7 +1699,7 @@
             <w:fldChar w:fldCharType="begin"/>
           </w:r>
           <w:r>
-            <w:instrText xml:space="preserve"> HYPERLINK \l _Toc1312266190_WPSOffice_Level2 </w:instrText>
+            <w:instrText xml:space="preserve"> HYPERLINK \l _Toc1314110335_WPSOffice_Level2 </w:instrText>
           </w:r>
           <w:r>
             <w:fldChar w:fldCharType="separate"/>
@@ -1713,9 +1713,9 @@
                 <w:szCs w:val="24"/>
                 <w:lang w:val="en-US" w:eastAsia="zh-CN" w:bidi="ar-SA"/>
               </w:rPr>
-              <w:id w:val="540040288"/>
+              <w:id w:val="673144371"/>
               <w:placeholder>
-                <w:docPart w:val="{6dd6ef19-9535-46cd-8002-ab8ef0e6cfde}"/>
+                <w:docPart w:val="{f27c522b-cad8-4f3a-98d0-fa2f7031afba}"/>
               </w:placeholder>
             </w:sdtPr>
             <w:sdtEndPr>
@@ -1739,7 +1739,7 @@
           <w:r>
             <w:tab/>
           </w:r>
-          <w:bookmarkStart w:id="24" w:name="_Toc1312266190_WPSOffice_Level2Page"/>
+          <w:bookmarkStart w:id="24" w:name="_Toc1314110335_WPSOffice_Level2Page"/>
           <w:r>
             <w:t>12</w:t>
           </w:r>
@@ -1759,7 +1759,7 @@
             <w:fldChar w:fldCharType="begin"/>
           </w:r>
           <w:r>
-            <w:instrText xml:space="preserve"> HYPERLINK \l _Toc1263964935_WPSOffice_Level2 </w:instrText>
+            <w:instrText xml:space="preserve"> HYPERLINK \l _Toc242407629_WPSOffice_Level2 </w:instrText>
           </w:r>
           <w:r>
             <w:fldChar w:fldCharType="separate"/>
@@ -1773,9 +1773,9 @@
                 <w:szCs w:val="24"/>
                 <w:lang w:val="en-US" w:eastAsia="zh-CN" w:bidi="ar-SA"/>
               </w:rPr>
-              <w:id w:val="540040288"/>
+              <w:id w:val="673144371"/>
               <w:placeholder>
-                <w:docPart w:val="{8a192e51-bca0-4f97-8bf7-2cb692fda726}"/>
+                <w:docPart w:val="{d39f4549-c901-48de-8101-2dde634b3c71}"/>
               </w:placeholder>
             </w:sdtPr>
             <w:sdtEndPr>
@@ -1805,9 +1805,9 @@
           <w:r>
             <w:tab/>
           </w:r>
-          <w:bookmarkStart w:id="25" w:name="_Toc1263964935_WPSOffice_Level2Page"/>
-          <w:r>
-            <w:t>13</w:t>
+          <w:bookmarkStart w:id="25" w:name="_Toc242407629_WPSOffice_Level2Page"/>
+          <w:r>
+            <w:t>15</w:t>
           </w:r>
           <w:bookmarkEnd w:id="25"/>
           <w:r>
@@ -1825,7 +1825,7 @@
             <w:fldChar w:fldCharType="begin"/>
           </w:r>
           <w:r>
-            <w:instrText xml:space="preserve"> HYPERLINK \l _Toc923323534_WPSOffice_Level1 </w:instrText>
+            <w:instrText xml:space="preserve"> HYPERLINK \l _Toc1300160093_WPSOffice_Level1 </w:instrText>
           </w:r>
           <w:r>
             <w:fldChar w:fldCharType="separate"/>
@@ -1839,9 +1839,9 @@
                 <w:szCs w:val="24"/>
                 <w:lang w:val="en-US" w:eastAsia="zh-CN" w:bidi="ar-SA"/>
               </w:rPr>
-              <w:id w:val="540040288"/>
+              <w:id w:val="673144371"/>
               <w:placeholder>
-                <w:docPart w:val="{96ee6f1d-78d5-4ad8-a1db-960424d00ffd}"/>
+                <w:docPart w:val="{4e7e6673-b839-4d3a-a7ec-890b16dc6abf}"/>
               </w:placeholder>
             </w:sdtPr>
             <w:sdtEndPr>
@@ -1871,9 +1871,9 @@
           <w:r>
             <w:tab/>
           </w:r>
-          <w:bookmarkStart w:id="26" w:name="_Toc923323534_WPSOffice_Level1Page"/>
-          <w:r>
-            <w:t>13</w:t>
+          <w:bookmarkStart w:id="26" w:name="_Toc1300160093_WPSOffice_Level1Page"/>
+          <w:r>
+            <w:t>15</w:t>
           </w:r>
           <w:bookmarkEnd w:id="26"/>
           <w:r>
@@ -1891,7 +1891,7 @@
             <w:fldChar w:fldCharType="begin"/>
           </w:r>
           <w:r>
-            <w:instrText xml:space="preserve"> HYPERLINK \l _Toc1176984150_WPSOffice_Level2 </w:instrText>
+            <w:instrText xml:space="preserve"> HYPERLINK \l _Toc252491452_WPSOffice_Level2 </w:instrText>
           </w:r>
           <w:r>
             <w:fldChar w:fldCharType="separate"/>
@@ -1905,9 +1905,9 @@
                 <w:szCs w:val="24"/>
                 <w:lang w:val="en-US" w:eastAsia="zh-CN" w:bidi="ar-SA"/>
               </w:rPr>
-              <w:id w:val="540040288"/>
+              <w:id w:val="673144371"/>
               <w:placeholder>
-                <w:docPart w:val="{cbe62367-f774-4650-805f-9e3669d8808c}"/>
+                <w:docPart w:val="{2ee8617e-5f90-4d28-a4b7-eaed534e760a}"/>
               </w:placeholder>
             </w:sdtPr>
             <w:sdtEndPr>
@@ -1937,9 +1937,9 @@
           <w:r>
             <w:tab/>
           </w:r>
-          <w:bookmarkStart w:id="27" w:name="_Toc1176984150_WPSOffice_Level2Page"/>
-          <w:r>
-            <w:t>13</w:t>
+          <w:bookmarkStart w:id="27" w:name="_Toc252491452_WPSOffice_Level2Page"/>
+          <w:r>
+            <w:t>15</w:t>
           </w:r>
           <w:bookmarkEnd w:id="27"/>
           <w:r>
@@ -1957,7 +1957,7 @@
             <w:fldChar w:fldCharType="begin"/>
           </w:r>
           <w:r>
-            <w:instrText xml:space="preserve"> HYPERLINK \l _Toc151075634_WPSOffice_Level2 </w:instrText>
+            <w:instrText xml:space="preserve"> HYPERLINK \l _Toc747874573_WPSOffice_Level2 </w:instrText>
           </w:r>
           <w:r>
             <w:fldChar w:fldCharType="separate"/>
@@ -1971,9 +1971,9 @@
                 <w:szCs w:val="24"/>
                 <w:lang w:val="en-US" w:eastAsia="zh-CN" w:bidi="ar-SA"/>
               </w:rPr>
-              <w:id w:val="540040288"/>
+              <w:id w:val="673144371"/>
               <w:placeholder>
-                <w:docPart w:val="{2f2fab38-1d5d-4bd7-9c68-8415d4a3109d}"/>
+                <w:docPart w:val="{ce5c42e0-8258-4de2-9c7f-5790925d5ac4}"/>
               </w:placeholder>
             </w:sdtPr>
             <w:sdtEndPr>
@@ -2003,9 +2003,9 @@
           <w:r>
             <w:tab/>
           </w:r>
-          <w:bookmarkStart w:id="28" w:name="_Toc151075634_WPSOffice_Level2Page"/>
-          <w:r>
-            <w:t>13</w:t>
+          <w:bookmarkStart w:id="28" w:name="_Toc747874573_WPSOffice_Level2Page"/>
+          <w:r>
+            <w:t>16</w:t>
           </w:r>
           <w:bookmarkEnd w:id="28"/>
           <w:r>
@@ -2023,7 +2023,7 @@
             <w:fldChar w:fldCharType="begin"/>
           </w:r>
           <w:r>
-            <w:instrText xml:space="preserve"> HYPERLINK \l _Toc1788137907_WPSOffice_Level2 </w:instrText>
+            <w:instrText xml:space="preserve"> HYPERLINK \l _Toc714689656_WPSOffice_Level2 </w:instrText>
           </w:r>
           <w:r>
             <w:fldChar w:fldCharType="separate"/>
@@ -2037,9 +2037,9 @@
                 <w:szCs w:val="24"/>
                 <w:lang w:val="en-US" w:eastAsia="zh-CN" w:bidi="ar-SA"/>
               </w:rPr>
-              <w:id w:val="540040288"/>
+              <w:id w:val="673144371"/>
               <w:placeholder>
-                <w:docPart w:val="{24d27d98-4d77-450b-829f-697a7a74856d}"/>
+                <w:docPart w:val="{9108394a-f459-49bf-a466-19ac5f823563}"/>
               </w:placeholder>
             </w:sdtPr>
             <w:sdtEndPr>
@@ -2069,9 +2069,9 @@
           <w:r>
             <w:tab/>
           </w:r>
-          <w:bookmarkStart w:id="29" w:name="_Toc1788137907_WPSOffice_Level2Page"/>
-          <w:r>
-            <w:t>14</w:t>
+          <w:bookmarkStart w:id="29" w:name="_Toc714689656_WPSOffice_Level2Page"/>
+          <w:r>
+            <w:t>16</w:t>
           </w:r>
           <w:bookmarkEnd w:id="29"/>
           <w:r>
@@ -2089,7 +2089,7 @@
             <w:fldChar w:fldCharType="begin"/>
           </w:r>
           <w:r>
-            <w:instrText xml:space="preserve"> HYPERLINK \l _Toc2041462005_WPSOffice_Level2 </w:instrText>
+            <w:instrText xml:space="preserve"> HYPERLINK \l _Toc1015190023_WPSOffice_Level2 </w:instrText>
           </w:r>
           <w:r>
             <w:fldChar w:fldCharType="separate"/>
@@ -2103,9 +2103,9 @@
                 <w:szCs w:val="24"/>
                 <w:lang w:val="en-US" w:eastAsia="zh-CN" w:bidi="ar-SA"/>
               </w:rPr>
-              <w:id w:val="540040288"/>
+              <w:id w:val="673144371"/>
               <w:placeholder>
-                <w:docPart w:val="{c7492036-4bdd-431e-ae92-569263719f6e}"/>
+                <w:docPart w:val="{bf0b92d2-032f-4a18-a602-da895e41dfdb}"/>
               </w:placeholder>
             </w:sdtPr>
             <w:sdtEndPr>
@@ -2135,9 +2135,9 @@
           <w:r>
             <w:tab/>
           </w:r>
-          <w:bookmarkStart w:id="30" w:name="_Toc2041462005_WPSOffice_Level2Page"/>
-          <w:r>
-            <w:t>14</w:t>
+          <w:bookmarkStart w:id="30" w:name="_Toc1015190023_WPSOffice_Level2Page"/>
+          <w:r>
+            <w:t>17</w:t>
           </w:r>
           <w:bookmarkEnd w:id="30"/>
           <w:r>
@@ -2155,7 +2155,7 @@
             <w:fldChar w:fldCharType="begin"/>
           </w:r>
           <w:r>
-            <w:instrText xml:space="preserve"> HYPERLINK \l _Toc2017024641_WPSOffice_Level2 </w:instrText>
+            <w:instrText xml:space="preserve"> HYPERLINK \l _Toc694614692_WPSOffice_Level2 </w:instrText>
           </w:r>
           <w:r>
             <w:fldChar w:fldCharType="separate"/>
@@ -2169,9 +2169,9 @@
                 <w:szCs w:val="24"/>
                 <w:lang w:val="en-US" w:eastAsia="zh-CN" w:bidi="ar-SA"/>
               </w:rPr>
-              <w:id w:val="540040288"/>
+              <w:id w:val="673144371"/>
               <w:placeholder>
-                <w:docPart w:val="{241f804a-0a61-4f64-9a18-900a398eab0f}"/>
+                <w:docPart w:val="{85d6fc93-20c1-4c1c-b346-45632dfc76d0}"/>
               </w:placeholder>
             </w:sdtPr>
             <w:sdtEndPr>
@@ -2201,9 +2201,9 @@
           <w:r>
             <w:tab/>
           </w:r>
-          <w:bookmarkStart w:id="31" w:name="_Toc2017024641_WPSOffice_Level2Page"/>
-          <w:r>
-            <w:t>15</w:t>
+          <w:bookmarkStart w:id="31" w:name="_Toc694614692_WPSOffice_Level2Page"/>
+          <w:r>
+            <w:t>17</w:t>
           </w:r>
           <w:bookmarkEnd w:id="31"/>
           <w:r>
@@ -2221,7 +2221,7 @@
             <w:fldChar w:fldCharType="begin"/>
           </w:r>
           <w:r>
-            <w:instrText xml:space="preserve"> HYPERLINK \l _Toc1204619753_WPSOffice_Level2 </w:instrText>
+            <w:instrText xml:space="preserve"> HYPERLINK \l _Toc78877365_WPSOffice_Level2 </w:instrText>
           </w:r>
           <w:r>
             <w:fldChar w:fldCharType="separate"/>
@@ -2235,9 +2235,9 @@
                 <w:szCs w:val="24"/>
                 <w:lang w:val="en-US" w:eastAsia="zh-CN" w:bidi="ar-SA"/>
               </w:rPr>
-              <w:id w:val="540040288"/>
+              <w:id w:val="673144371"/>
               <w:placeholder>
-                <w:docPart w:val="{a8b4401a-aec5-49e9-9c39-2376d2767a41}"/>
+                <w:docPart w:val="{f665b334-c2f2-4ffb-86b3-e7383c133826}"/>
               </w:placeholder>
             </w:sdtPr>
             <w:sdtEndPr>
@@ -2267,9 +2267,9 @@
           <w:r>
             <w:tab/>
           </w:r>
-          <w:bookmarkStart w:id="32" w:name="_Toc1204619753_WPSOffice_Level2Page"/>
-          <w:r>
-            <w:t>16</w:t>
+          <w:bookmarkStart w:id="32" w:name="_Toc78877365_WPSOffice_Level2Page"/>
+          <w:r>
+            <w:t>18</w:t>
           </w:r>
           <w:bookmarkEnd w:id="32"/>
           <w:r>
@@ -2287,7 +2287,7 @@
             <w:fldChar w:fldCharType="begin"/>
           </w:r>
           <w:r>
-            <w:instrText xml:space="preserve"> HYPERLINK \l _Toc1418573524_WPSOffice_Level2 </w:instrText>
+            <w:instrText xml:space="preserve"> HYPERLINK \l _Toc600789529_WPSOffice_Level2 </w:instrText>
           </w:r>
           <w:r>
             <w:fldChar w:fldCharType="separate"/>
@@ -2301,9 +2301,9 @@
                 <w:szCs w:val="24"/>
                 <w:lang w:val="en-US" w:eastAsia="zh-CN" w:bidi="ar-SA"/>
               </w:rPr>
-              <w:id w:val="540040288"/>
+              <w:id w:val="673144371"/>
               <w:placeholder>
-                <w:docPart w:val="{b17831ad-6496-4809-9786-a4ade3ce7cf7}"/>
+                <w:docPart w:val="{aeadb894-4512-45dd-94e3-8d0c88ec4dc5}"/>
               </w:placeholder>
             </w:sdtPr>
             <w:sdtEndPr>
@@ -2333,9 +2333,9 @@
           <w:r>
             <w:tab/>
           </w:r>
-          <w:bookmarkStart w:id="33" w:name="_Toc1418573524_WPSOffice_Level2Page"/>
-          <w:r>
-            <w:t>16</w:t>
+          <w:bookmarkStart w:id="33" w:name="_Toc600789529_WPSOffice_Level2Page"/>
+          <w:r>
+            <w:t>18</w:t>
           </w:r>
           <w:bookmarkEnd w:id="33"/>
           <w:r>
@@ -2353,7 +2353,7 @@
             <w:fldChar w:fldCharType="begin"/>
           </w:r>
           <w:r>
-            <w:instrText xml:space="preserve"> HYPERLINK \l _Toc559657304_WPSOffice_Level2 </w:instrText>
+            <w:instrText xml:space="preserve"> HYPERLINK \l _Toc1180306584_WPSOffice_Level2 </w:instrText>
           </w:r>
           <w:r>
             <w:fldChar w:fldCharType="separate"/>
@@ -2367,9 +2367,9 @@
                 <w:szCs w:val="24"/>
                 <w:lang w:val="en-US" w:eastAsia="zh-CN" w:bidi="ar-SA"/>
               </w:rPr>
-              <w:id w:val="540040288"/>
+              <w:id w:val="673144371"/>
               <w:placeholder>
-                <w:docPart w:val="{83296da6-e877-4650-b44b-ad439862858b}"/>
+                <w:docPart w:val="{bdfe4c82-94b2-455f-8368-a24a01bb0210}"/>
               </w:placeholder>
             </w:sdtPr>
             <w:sdtEndPr>
@@ -2417,9 +2417,9 @@
           <w:r>
             <w:tab/>
           </w:r>
-          <w:bookmarkStart w:id="34" w:name="_Toc559657304_WPSOffice_Level2Page"/>
-          <w:r>
-            <w:t>17</w:t>
+          <w:bookmarkStart w:id="34" w:name="_Toc1180306584_WPSOffice_Level2Page"/>
+          <w:r>
+            <w:t>19</w:t>
           </w:r>
           <w:bookmarkEnd w:id="34"/>
           <w:r>
@@ -2437,7 +2437,7 @@
             <w:fldChar w:fldCharType="begin"/>
           </w:r>
           <w:r>
-            <w:instrText xml:space="preserve"> HYPERLINK \l _Toc1812063112_WPSOffice_Level2 </w:instrText>
+            <w:instrText xml:space="preserve"> HYPERLINK \l _Toc1765677505_WPSOffice_Level2 </w:instrText>
           </w:r>
           <w:r>
             <w:fldChar w:fldCharType="separate"/>
@@ -2451,9 +2451,9 @@
                 <w:szCs w:val="24"/>
                 <w:lang w:val="en-US" w:eastAsia="zh-CN" w:bidi="ar-SA"/>
               </w:rPr>
-              <w:id w:val="540040288"/>
+              <w:id w:val="673144371"/>
               <w:placeholder>
-                <w:docPart w:val="{fbd4932d-ff39-48b3-9aa8-24d9c7a6cd5b}"/>
+                <w:docPart w:val="{000bc495-db4f-4da3-8f21-59cb851f4397}"/>
               </w:placeholder>
             </w:sdtPr>
             <w:sdtEndPr>
@@ -2477,9 +2477,9 @@
           <w:r>
             <w:tab/>
           </w:r>
-          <w:bookmarkStart w:id="35" w:name="_Toc1812063112_WPSOffice_Level2Page"/>
-          <w:r>
-            <w:t>17</w:t>
+          <w:bookmarkStart w:id="35" w:name="_Toc1765677505_WPSOffice_Level2Page"/>
+          <w:r>
+            <w:t>19</w:t>
           </w:r>
           <w:bookmarkEnd w:id="35"/>
           <w:r>
@@ -2497,7 +2497,7 @@
             <w:fldChar w:fldCharType="begin"/>
           </w:r>
           <w:r>
-            <w:instrText xml:space="preserve"> HYPERLINK \l _Toc1809077039_WPSOffice_Level2 </w:instrText>
+            <w:instrText xml:space="preserve"> HYPERLINK \l _Toc108589677_WPSOffice_Level2 </w:instrText>
           </w:r>
           <w:r>
             <w:fldChar w:fldCharType="separate"/>
@@ -2511,9 +2511,9 @@
                 <w:szCs w:val="24"/>
                 <w:lang w:val="en-US" w:eastAsia="zh-CN" w:bidi="ar-SA"/>
               </w:rPr>
-              <w:id w:val="540040288"/>
+              <w:id w:val="673144371"/>
               <w:placeholder>
-                <w:docPart w:val="{ccab2812-269c-41b8-a0ad-73f73aeccf65}"/>
+                <w:docPart w:val="{60fe80e0-9347-4553-abdc-208933a64db5}"/>
               </w:placeholder>
             </w:sdtPr>
             <w:sdtEndPr>
@@ -2537,9 +2537,9 @@
           <w:r>
             <w:tab/>
           </w:r>
-          <w:bookmarkStart w:id="36" w:name="_Toc1809077039_WPSOffice_Level2Page"/>
-          <w:r>
-            <w:t>17</w:t>
+          <w:bookmarkStart w:id="36" w:name="_Toc108589677_WPSOffice_Level2Page"/>
+          <w:r>
+            <w:t>19</w:t>
           </w:r>
           <w:bookmarkEnd w:id="36"/>
           <w:r>
@@ -2614,10 +2614,10 @@
         </w:rPr>
       </w:pPr>
       <w:bookmarkStart w:id="37" w:name="_Toc406290948_WPSOffice_Level1"/>
-      <w:bookmarkStart w:id="38" w:name="_Toc285276988"/>
+      <w:bookmarkStart w:id="38" w:name="_Toc1851699131"/>
       <w:bookmarkStart w:id="39" w:name="_Toc901236370_WPSOffice_Level1"/>
-      <w:bookmarkStart w:id="40" w:name="_Toc1851699131"/>
-      <w:bookmarkStart w:id="41" w:name="_Toc682201418_WPSOffice_Level1"/>
+      <w:bookmarkStart w:id="40" w:name="_Toc285276988"/>
+      <w:bookmarkStart w:id="41" w:name="_Toc208742925_WPSOffice_Level1"/>
       <w:r>
         <w:rPr>
           <w:rFonts w:hint="eastAsia"/>
@@ -2663,11 +2663,11 @@
           <w:lang w:val="en-US" w:eastAsia="zh-CN"/>
         </w:rPr>
       </w:pPr>
-      <w:bookmarkStart w:id="42" w:name="_Toc1366479095_WPSOffice_Level1"/>
-      <w:bookmarkStart w:id="43" w:name="_Toc506219266_WPSOffice_Level1"/>
-      <w:bookmarkStart w:id="44" w:name="_Toc1713190763"/>
-      <w:bookmarkStart w:id="45" w:name="_Toc1725676044"/>
-      <w:bookmarkStart w:id="46" w:name="_Toc390503514_WPSOffice_Level1"/>
+      <w:bookmarkStart w:id="42" w:name="_Toc1725676044"/>
+      <w:bookmarkStart w:id="43" w:name="_Toc1713190763"/>
+      <w:bookmarkStart w:id="44" w:name="_Toc506219266_WPSOffice_Level1"/>
+      <w:bookmarkStart w:id="45" w:name="_Toc1366479095_WPSOffice_Level1"/>
+      <w:bookmarkStart w:id="46" w:name="_Toc413209028_WPSOffice_Level1"/>
       <w:r>
         <w:rPr>
           <w:rFonts w:hint="eastAsia"/>
@@ -2818,10 +2818,10 @@
           <w:lang w:val="en" w:eastAsia="zh-CN"/>
         </w:rPr>
       </w:pPr>
-      <w:bookmarkStart w:id="47" w:name="_Toc1366479095_WPSOffice_Level2"/>
-      <w:bookmarkStart w:id="48" w:name="_Toc506219266_WPSOffice_Level2"/>
+      <w:bookmarkStart w:id="47" w:name="_Toc506219266_WPSOffice_Level2"/>
+      <w:bookmarkStart w:id="48" w:name="_Toc1366479095_WPSOffice_Level2"/>
       <w:bookmarkStart w:id="49" w:name="_Toc938094620"/>
-      <w:bookmarkStart w:id="50" w:name="_Toc390503514_WPSOffice_Level2"/>
+      <w:bookmarkStart w:id="50" w:name="_Toc413209028_WPSOffice_Level2"/>
       <w:r>
         <w:rPr>
           <w:rFonts w:hint="eastAsia"/>
@@ -3267,7 +3267,7 @@
           <w:lang w:val="en" w:eastAsia="zh-CN"/>
         </w:rPr>
       </w:pPr>
-      <w:bookmarkStart w:id="51" w:name="_Toc1718309385_WPSOffice_Level2"/>
+      <w:bookmarkStart w:id="51" w:name="_Toc1201074854_WPSOffice_Level2"/>
       <w:r>
         <w:rPr>
           <w:rFonts w:hint="default"/>
@@ -3443,7 +3443,7 @@
           <w:lang w:val="en" w:eastAsia="zh-CN"/>
         </w:rPr>
       </w:pPr>
-      <w:bookmarkStart w:id="52" w:name="_Toc923323534_WPSOffice_Level2"/>
+      <w:bookmarkStart w:id="52" w:name="_Toc1927241126_WPSOffice_Level2"/>
       <w:r>
         <w:rPr>
           <w:rFonts w:hint="default"/>
@@ -3752,7 +3752,7 @@
           <w:lang w:val="en" w:eastAsia="zh-CN"/>
         </w:rPr>
       </w:pPr>
-      <w:bookmarkStart w:id="53" w:name="_Toc1282746002_WPSOffice_Level2"/>
+      <w:bookmarkStart w:id="53" w:name="_Toc408983350_WPSOffice_Level2"/>
       <w:r>
         <w:rPr>
           <w:rFonts w:hint="eastAsia"/>
@@ -4653,9 +4653,9 @@
           <w:lang w:val="en-US" w:eastAsia="zh-CN"/>
         </w:rPr>
       </w:pPr>
-      <w:bookmarkStart w:id="54" w:name="_Toc565588554"/>
-      <w:bookmarkStart w:id="55" w:name="_Toc2055247194_WPSOffice_Level2"/>
-      <w:bookmarkStart w:id="56" w:name="_Toc4791967_WPSOffice_Level2"/>
+      <w:bookmarkStart w:id="54" w:name="_Toc2055247194_WPSOffice_Level2"/>
+      <w:bookmarkStart w:id="55" w:name="_Toc565588554"/>
+      <w:bookmarkStart w:id="56" w:name="_Toc1407570101_WPSOffice_Level2"/>
       <w:r>
         <w:rPr>
           <w:rFonts w:hint="eastAsia"/>
@@ -4861,7 +4861,7 @@
           <w:lang w:val="en" w:eastAsia="zh-CN"/>
         </w:rPr>
       </w:pPr>
-      <w:bookmarkStart w:id="57" w:name="_Toc1719054722_WPSOffice_Level2"/>
+      <w:bookmarkStart w:id="57" w:name="_Toc1605434801_WPSOffice_Level2"/>
       <w:r>
         <w:rPr>
           <w:rFonts w:hint="eastAsia"/>
@@ -5662,8 +5662,8 @@
           <w:lang w:val="en-US" w:eastAsia="zh-CN"/>
         </w:rPr>
       </w:pPr>
-      <w:bookmarkStart w:id="58" w:name="_Toc143225002_WPSOffice_Level1"/>
-      <w:bookmarkStart w:id="59" w:name="_Toc2055247194_WPSOffice_Level1"/>
+      <w:bookmarkStart w:id="58" w:name="_Toc2055247194_WPSOffice_Level1"/>
+      <w:bookmarkStart w:id="59" w:name="_Toc143225002_WPSOffice_Level1"/>
       <w:bookmarkStart w:id="60" w:name="_Toc1521862552"/>
     </w:p>
     <w:p>
@@ -6262,7 +6262,7 @@
           <w:lang w:val="en" w:eastAsia="zh-CN"/>
         </w:rPr>
       </w:pPr>
-      <w:bookmarkStart w:id="61" w:name="_Toc529352801_WPSOffice_Level2"/>
+      <w:bookmarkStart w:id="61" w:name="_Toc1756495944_WPSOffice_Level2"/>
       <w:r>
         <w:rPr>
           <w:rFonts w:hint="eastAsia"/>
@@ -6877,7 +6877,7 @@
           <w:lang w:val="en" w:eastAsia="zh-CN"/>
         </w:rPr>
       </w:pPr>
-      <w:bookmarkStart w:id="62" w:name="_Toc367961190_WPSOffice_Level2"/>
+      <w:bookmarkStart w:id="62" w:name="_Toc662346345_WPSOffice_Level2"/>
       <w:r>
         <w:rPr>
           <w:rFonts w:hint="default"/>
@@ -7786,7 +7786,7 @@
           <w:lang w:val="en" w:eastAsia="zh-CN"/>
         </w:rPr>
       </w:pPr>
-      <w:bookmarkStart w:id="63" w:name="_Toc1823158677_WPSOffice_Level2"/>
+      <w:bookmarkStart w:id="63" w:name="_Toc1630644475_WPSOffice_Level2"/>
       <w:r>
         <w:rPr>
           <w:rFonts w:hint="default"/>
@@ -7925,7 +7925,7 @@
           <w:lang w:val="en" w:eastAsia="zh-CN"/>
         </w:rPr>
       </w:pPr>
-      <w:bookmarkStart w:id="64" w:name="_Toc1796623105_WPSOffice_Level2"/>
+      <w:bookmarkStart w:id="64" w:name="_Toc1768104758_WPSOffice_Level2"/>
       <w:r>
         <w:rPr>
           <w:rFonts w:hint="eastAsia"/>
@@ -9297,7 +9297,7 @@
           <w:lang w:val="en" w:eastAsia="zh-CN"/>
         </w:rPr>
       </w:pPr>
-      <w:bookmarkStart w:id="65" w:name="_Toc1017976713_WPSOffice_Level2"/>
+      <w:bookmarkStart w:id="65" w:name="_Toc1732768059_WPSOffice_Level2"/>
       <w:r>
         <w:rPr>
           <w:rFonts w:hint="eastAsia"/>
@@ -9323,7 +9323,7 @@
           <w:lang w:val="en-US" w:eastAsia="zh-CN"/>
         </w:rPr>
       </w:pPr>
-      <w:bookmarkStart w:id="66" w:name="_Toc1336725438_WPSOffice_Level2"/>
+      <w:bookmarkStart w:id="66" w:name="_Toc894993199_WPSOffice_Level2"/>
       <w:r>
         <w:rPr>
           <w:rFonts w:hint="default"/>
@@ -9548,7 +9548,7 @@
           <w:lang w:val="en" w:eastAsia="zh-CN"/>
         </w:rPr>
       </w:pPr>
-      <w:bookmarkStart w:id="67" w:name="_Toc549162404_WPSOffice_Level2"/>
+      <w:bookmarkStart w:id="67" w:name="_Toc2114815537_WPSOffice_Level2"/>
       <w:r>
         <w:rPr>
           <w:rFonts w:hint="eastAsia"/>
@@ -9811,7 +9811,7 @@
           <w:lang w:val="en" w:eastAsia="zh-CN"/>
         </w:rPr>
       </w:pPr>
-      <w:bookmarkStart w:id="68" w:name="_Toc41880185_WPSOffice_Level2"/>
+      <w:bookmarkStart w:id="68" w:name="_Toc1683482774_WPSOffice_Level2"/>
       <w:r>
         <w:rPr>
           <w:rFonts w:hint="default"/>
@@ -10148,7 +10148,7 @@
           <w:lang w:val="en-US" w:eastAsia="zh-CN"/>
         </w:rPr>
       </w:pPr>
-      <w:bookmarkStart w:id="69" w:name="_Toc485800599_WPSOffice_Level2"/>
+      <w:bookmarkStart w:id="69" w:name="_Toc1252554891_WPSOffice_Level2"/>
       <w:r>
         <w:rPr>
           <w:rFonts w:hint="eastAsia"/>
@@ -11205,7 +11205,7 @@
         </w:rPr>
       </w:pPr>
       <w:bookmarkStart w:id="70" w:name="_Toc273623795"/>
-      <w:bookmarkStart w:id="71" w:name="_Toc1718309385_WPSOffice_Level1"/>
+      <w:bookmarkStart w:id="71" w:name="_Toc1201074854_WPSOffice_Level1"/>
       <w:r>
         <w:rPr>
           <w:rFonts w:hint="eastAsia"/>
@@ -11239,7 +11239,7 @@
           <w:lang w:val="en" w:eastAsia="zh-CN"/>
         </w:rPr>
       </w:pPr>
-      <w:bookmarkStart w:id="72" w:name="_Toc112322504_WPSOffice_Level2"/>
+      <w:bookmarkStart w:id="72" w:name="_Toc1300160093_WPSOffice_Level2"/>
       <w:r>
         <w:rPr>
           <w:rFonts w:hint="eastAsia"/>
@@ -11280,7 +11280,7 @@
           <w:lang w:val="en" w:eastAsia="zh-CN"/>
         </w:rPr>
       </w:pPr>
-      <w:bookmarkStart w:id="73" w:name="_Toc1278538078_WPSOffice_Level2"/>
+      <w:bookmarkStart w:id="73" w:name="_Toc1857495129_WPSOffice_Level2"/>
       <w:r>
         <w:rPr>
           <w:rFonts w:hint="default"/>
@@ -11303,7 +11303,7 @@
           <w:lang w:val="en" w:eastAsia="zh-CN"/>
         </w:rPr>
       </w:pPr>
-      <w:bookmarkStart w:id="74" w:name="_Toc595932893_WPSOffice_Level2"/>
+      <w:bookmarkStart w:id="74" w:name="_Toc472664674_WPSOffice_Level2"/>
       <w:r>
         <w:rPr>
           <w:rFonts w:hint="default"/>
@@ -11322,7 +11322,7 @@
           <w:lang w:val="en" w:eastAsia="zh-CN"/>
         </w:rPr>
       </w:pPr>
-      <w:bookmarkStart w:id="75" w:name="_Toc490042771_WPSOffice_Level2"/>
+      <w:bookmarkStart w:id="75" w:name="_Toc1340867129_WPSOffice_Level2"/>
       <w:r>
         <w:rPr>
           <w:rFonts w:hint="eastAsia"/>
@@ -11469,7 +11469,7 @@
           <w:lang w:val="en" w:eastAsia="zh-CN"/>
         </w:rPr>
       </w:pPr>
-      <w:bookmarkStart w:id="76" w:name="_Toc599553079_WPSOffice_Level2"/>
+      <w:bookmarkStart w:id="76" w:name="_Toc1888959254_WPSOffice_Level2"/>
       <w:r>
         <w:rPr>
           <w:rFonts w:hint="eastAsia"/>
@@ -12063,7 +12063,7 @@
           <w:lang w:val="en" w:eastAsia="zh-CN"/>
         </w:rPr>
       </w:pPr>
-      <w:bookmarkStart w:id="77" w:name="_Toc1312266190_WPSOffice_Level2"/>
+      <w:bookmarkStart w:id="77" w:name="_Toc1314110335_WPSOffice_Level2"/>
       <w:r>
         <w:rPr>
           <w:rFonts w:hint="default"/>
@@ -13980,7 +13980,9 @@
         </w:tblBorders>
         <w:tblLayout w:type="autofit"/>
         <w:tblCellMar>
+          <w:top w:w="0" w:type="dxa"/>
           <w:left w:w="108" w:type="dxa"/>
+          <w:bottom w:w="0" w:type="dxa"/>
           <w:right w:w="108" w:type="dxa"/>
         </w:tblCellMar>
       </w:tblPr>
@@ -13999,6 +14001,12 @@
             <w:insideH w:val="single" w:color="auto" w:sz="4" w:space="0"/>
             <w:insideV w:val="single" w:color="auto" w:sz="4" w:space="0"/>
           </w:tblBorders>
+          <w:tblCellMar>
+            <w:top w:w="0" w:type="dxa"/>
+            <w:left w:w="108" w:type="dxa"/>
+            <w:bottom w:w="0" w:type="dxa"/>
+            <w:right w:w="108" w:type="dxa"/>
+          </w:tblCellMar>
         </w:tblPrEx>
         <w:tc>
           <w:tcPr>
@@ -14080,6 +14088,12 @@
             <w:insideH w:val="single" w:color="auto" w:sz="4" w:space="0"/>
             <w:insideV w:val="single" w:color="auto" w:sz="4" w:space="0"/>
           </w:tblBorders>
+          <w:tblCellMar>
+            <w:top w:w="0" w:type="dxa"/>
+            <w:left w:w="108" w:type="dxa"/>
+            <w:bottom w:w="0" w:type="dxa"/>
+            <w:right w:w="108" w:type="dxa"/>
+          </w:tblCellMar>
         </w:tblPrEx>
         <w:tc>
           <w:tcPr>
@@ -14171,6 +14185,12 @@
             <w:insideH w:val="single" w:color="auto" w:sz="4" w:space="0"/>
             <w:insideV w:val="single" w:color="auto" w:sz="4" w:space="0"/>
           </w:tblBorders>
+          <w:tblCellMar>
+            <w:top w:w="0" w:type="dxa"/>
+            <w:left w:w="108" w:type="dxa"/>
+            <w:bottom w:w="0" w:type="dxa"/>
+            <w:right w:w="108" w:type="dxa"/>
+          </w:tblCellMar>
         </w:tblPrEx>
         <w:tc>
           <w:tcPr>
@@ -14354,6 +14374,12 @@
             <w:insideH w:val="single" w:color="auto" w:sz="4" w:space="0"/>
             <w:insideV w:val="single" w:color="auto" w:sz="4" w:space="0"/>
           </w:tblBorders>
+          <w:tblCellMar>
+            <w:top w:w="0" w:type="dxa"/>
+            <w:left w:w="108" w:type="dxa"/>
+            <w:bottom w:w="0" w:type="dxa"/>
+            <w:right w:w="108" w:type="dxa"/>
+          </w:tblCellMar>
         </w:tblPrEx>
         <w:tc>
           <w:tcPr>
@@ -14445,6 +14471,12 @@
             <w:insideH w:val="single" w:color="auto" w:sz="4" w:space="0"/>
             <w:insideV w:val="single" w:color="auto" w:sz="4" w:space="0"/>
           </w:tblBorders>
+          <w:tblCellMar>
+            <w:top w:w="0" w:type="dxa"/>
+            <w:left w:w="108" w:type="dxa"/>
+            <w:bottom w:w="0" w:type="dxa"/>
+            <w:right w:w="108" w:type="dxa"/>
+          </w:tblCellMar>
         </w:tblPrEx>
         <w:tc>
           <w:tcPr>
@@ -14615,7 +14647,7 @@
       <w:pPr>
         <w:ind w:firstLine="420" w:firstLineChars="0"/>
         <w:rPr>
-          <w:rFonts w:hint="default"/>
+          <w:rFonts w:hint="eastAsia"/>
           <w:lang w:val="en" w:eastAsia="zh-CN"/>
         </w:rPr>
       </w:pPr>
@@ -14647,8 +14679,922 @@
         </w:rPr>
         <w:t>才有效果；</w:t>
       </w:r>
-      <w:bookmarkStart w:id="112" w:name="_GoBack"/>
-      <w:bookmarkEnd w:id="112"/>
+    </w:p>
+    <w:p>
+      <w:pPr>
+        <w:ind w:firstLine="420" w:firstLineChars="0"/>
+        <w:rPr>
+          <w:rFonts w:hint="eastAsia"/>
+          <w:lang w:val="en" w:eastAsia="zh-CN"/>
+        </w:rPr>
+      </w:pPr>
+    </w:p>
+    <w:p>
+      <w:pPr>
+        <w:shd w:val="clear" w:fill="000000" w:themeFill="text1"/>
+        <w:ind w:firstLine="420" w:firstLineChars="0"/>
+        <w:rPr>
+          <w:rFonts w:hint="default"/>
+          <w:lang w:val="en" w:eastAsia="zh-CN"/>
+        </w:rPr>
+      </w:pPr>
+    </w:p>
+    <w:p>
+      <w:pPr>
+        <w:shd w:val="clear" w:fill="000000" w:themeFill="text1"/>
+        <w:ind w:firstLine="420" w:firstLineChars="0"/>
+        <w:rPr>
+          <w:rFonts w:hint="default"/>
+          <w:lang w:val="en" w:eastAsia="zh-CN"/>
+        </w:rPr>
+      </w:pPr>
+      <w:r>
+        <w:rPr>
+          <w:rFonts w:hint="default"/>
+          <w:lang w:val="en" w:eastAsia="zh-CN"/>
+        </w:rPr>
+        <w:t>install(TARGETS mylib</w:t>
+      </w:r>
+    </w:p>
+    <w:p>
+      <w:pPr>
+        <w:shd w:val="clear" w:fill="000000" w:themeFill="text1"/>
+        <w:ind w:firstLine="420" w:firstLineChars="0"/>
+        <w:rPr>
+          <w:rFonts w:hint="default"/>
+          <w:lang w:val="en" w:eastAsia="zh-CN"/>
+        </w:rPr>
+      </w:pPr>
+      <w:r>
+        <w:rPr>
+          <w:rFonts w:hint="default"/>
+          <w:lang w:val="en" w:eastAsia="zh-CN"/>
+        </w:rPr>
+        <w:t xml:space="preserve">        LIBRARY</w:t>
+      </w:r>
+    </w:p>
+    <w:p>
+      <w:pPr>
+        <w:shd w:val="clear" w:fill="000000" w:themeFill="text1"/>
+        <w:ind w:firstLine="420" w:firstLineChars="0"/>
+        <w:rPr>
+          <w:rFonts w:hint="default"/>
+          <w:lang w:val="en" w:eastAsia="zh-CN"/>
+        </w:rPr>
+      </w:pPr>
+      <w:r>
+        <w:rPr>
+          <w:rFonts w:hint="default"/>
+          <w:lang w:val="en" w:eastAsia="zh-CN"/>
+        </w:rPr>
+        <w:t xml:space="preserve">          COMPONENT Libraries</w:t>
+      </w:r>
+    </w:p>
+    <w:p>
+      <w:pPr>
+        <w:shd w:val="clear" w:fill="000000" w:themeFill="text1"/>
+        <w:ind w:firstLine="420" w:firstLineChars="0"/>
+        <w:rPr>
+          <w:rFonts w:hint="default"/>
+          <w:lang w:val="en" w:eastAsia="zh-CN"/>
+        </w:rPr>
+      </w:pPr>
+      <w:r>
+        <w:rPr>
+          <w:rFonts w:hint="default"/>
+          <w:lang w:val="en" w:eastAsia="zh-CN"/>
+        </w:rPr>
+        <w:t xml:space="preserve">          NAMELINK_COMPONENT Development</w:t>
+      </w:r>
+    </w:p>
+    <w:p>
+      <w:pPr>
+        <w:shd w:val="clear" w:fill="000000" w:themeFill="text1"/>
+        <w:ind w:firstLine="420" w:firstLineChars="0"/>
+        <w:rPr>
+          <w:rFonts w:hint="default"/>
+          <w:lang w:val="en" w:eastAsia="zh-CN"/>
+        </w:rPr>
+      </w:pPr>
+      <w:r>
+        <w:rPr>
+          <w:rFonts w:hint="default"/>
+          <w:lang w:val="en" w:eastAsia="zh-CN"/>
+        </w:rPr>
+        <w:t xml:space="preserve">        PUBLIC_HEADER</w:t>
+      </w:r>
+    </w:p>
+    <w:p>
+      <w:pPr>
+        <w:shd w:val="clear" w:fill="000000" w:themeFill="text1"/>
+        <w:ind w:firstLine="420" w:firstLineChars="0"/>
+        <w:rPr>
+          <w:rFonts w:hint="default"/>
+          <w:lang w:val="en" w:eastAsia="zh-CN"/>
+        </w:rPr>
+      </w:pPr>
+      <w:r>
+        <w:rPr>
+          <w:rFonts w:hint="default"/>
+          <w:lang w:val="en" w:eastAsia="zh-CN"/>
+        </w:rPr>
+        <w:t xml:space="preserve">          COMPONENT Development</w:t>
+      </w:r>
+    </w:p>
+    <w:p>
+      <w:pPr>
+        <w:shd w:val="clear" w:fill="000000" w:themeFill="text1"/>
+        <w:ind w:firstLine="420" w:firstLineChars="0"/>
+        <w:rPr>
+          <w:rFonts w:hint="default"/>
+          <w:lang w:val="en" w:eastAsia="zh-CN"/>
+        </w:rPr>
+      </w:pPr>
+      <w:r>
+        <w:rPr>
+          <w:rFonts w:hint="default"/>
+          <w:lang w:val="en" w:eastAsia="zh-CN"/>
+        </w:rPr>
+        <w:t xml:space="preserve">       )</w:t>
+      </w:r>
+    </w:p>
+    <w:p>
+      <w:pPr>
+        <w:shd w:val="clear" w:fill="000000" w:themeFill="text1"/>
+        <w:ind w:firstLine="420" w:firstLineChars="0"/>
+        <w:rPr>
+          <w:rFonts w:hint="default"/>
+          <w:lang w:val="en" w:eastAsia="zh-CN"/>
+        </w:rPr>
+      </w:pPr>
+    </w:p>
+    <w:p>
+      <w:pPr>
+        <w:rPr>
+          <w:rFonts w:hint="eastAsia"/>
+          <w:lang w:val="en" w:eastAsia="zh-CN"/>
+        </w:rPr>
+      </w:pPr>
+    </w:p>
+    <w:p>
+      <w:pPr>
+        <w:rPr>
+          <w:rFonts w:hint="default"/>
+          <w:lang w:val="en" w:eastAsia="zh-CN"/>
+        </w:rPr>
+      </w:pPr>
+      <w:r>
+        <w:rPr>
+          <w:rFonts w:hint="eastAsia"/>
+          <w:lang w:val="en-US" w:eastAsia="zh-CN"/>
+        </w:rPr>
+        <w:t>N</w:t>
+      </w:r>
+      <w:r>
+        <w:rPr>
+          <w:rFonts w:hint="default"/>
+          <w:lang w:val="en" w:eastAsia="zh-CN"/>
+        </w:rPr>
+        <w:t>AMELINK_ONLY</w:t>
+      </w:r>
+    </w:p>
+    <w:p>
+      <w:pPr>
+        <w:ind w:firstLine="420" w:firstLineChars="0"/>
+        <w:rPr>
+          <w:rFonts w:hint="eastAsia"/>
+          <w:lang w:val="en" w:eastAsia="zh-CN"/>
+        </w:rPr>
+      </w:pPr>
+      <w:r>
+        <w:rPr>
+          <w:rFonts w:hint="eastAsia"/>
+          <w:lang w:val="en-US" w:eastAsia="zh-CN"/>
+        </w:rPr>
+        <w:t>在库类型的target安装的时候，NA</w:t>
+      </w:r>
+      <w:r>
+        <w:rPr>
+          <w:rFonts w:hint="default"/>
+          <w:lang w:val="en" w:eastAsia="zh-CN"/>
+        </w:rPr>
+        <w:t>MELINK_ONLY</w:t>
+      </w:r>
+      <w:r>
+        <w:rPr>
+          <w:rFonts w:hint="eastAsia"/>
+          <w:lang w:val="en" w:eastAsia="zh-CN"/>
+        </w:rPr>
+        <w:t>造成只要</w:t>
+      </w:r>
+      <w:r>
+        <w:rPr>
+          <w:rFonts w:hint="eastAsia"/>
+          <w:lang w:val="en-US" w:eastAsia="zh-CN"/>
+        </w:rPr>
+        <w:t>na</w:t>
+      </w:r>
+      <w:r>
+        <w:rPr>
+          <w:rFonts w:hint="default"/>
+          <w:lang w:val="en" w:eastAsia="zh-CN"/>
+        </w:rPr>
+        <w:t>meklink</w:t>
+      </w:r>
+      <w:r>
+        <w:rPr>
+          <w:rFonts w:hint="eastAsia"/>
+          <w:lang w:val="en" w:eastAsia="zh-CN"/>
+        </w:rPr>
+        <w:t>安装；只要</w:t>
+      </w:r>
+      <w:r>
+        <w:rPr>
+          <w:rFonts w:hint="default"/>
+          <w:lang w:val="en" w:eastAsia="zh-CN"/>
+        </w:rPr>
+        <w:tab/>
+      </w:r>
+      <w:r>
+        <w:rPr>
+          <w:rFonts w:hint="eastAsia"/>
+          <w:lang w:val="en" w:eastAsia="zh-CN"/>
+        </w:rPr>
+        <w:t>版本化的库没有</w:t>
+      </w:r>
+      <w:r>
+        <w:rPr>
+          <w:rFonts w:hint="default"/>
+          <w:lang w:val="en" w:eastAsia="zh-CN"/>
+        </w:rPr>
+        <w:t xml:space="preserve">namelinks </w:t>
+      </w:r>
+      <w:r>
+        <w:rPr>
+          <w:rFonts w:hint="eastAsia"/>
+          <w:lang w:val="en" w:eastAsia="zh-CN"/>
+        </w:rPr>
+        <w:t>或者没有版本化的库，</w:t>
+      </w:r>
+      <w:r>
+        <w:rPr>
+          <w:rFonts w:hint="eastAsia"/>
+          <w:lang w:val="en-US" w:eastAsia="zh-CN"/>
+        </w:rPr>
+        <w:t>N</w:t>
+      </w:r>
+      <w:r>
+        <w:rPr>
+          <w:rFonts w:hint="default"/>
+          <w:lang w:val="en" w:eastAsia="zh-CN"/>
+        </w:rPr>
+        <w:t>AMELINK_ONLY</w:t>
+      </w:r>
+      <w:r>
+        <w:rPr>
+          <w:rFonts w:hint="eastAsia"/>
+          <w:lang w:val="en" w:eastAsia="zh-CN"/>
+        </w:rPr>
+        <w:t>不起作用；必</w:t>
+      </w:r>
+      <w:r>
+        <w:rPr>
+          <w:rFonts w:hint="default"/>
+          <w:lang w:val="en" w:eastAsia="zh-CN"/>
+        </w:rPr>
+        <w:tab/>
+      </w:r>
+      <w:r>
+        <w:rPr>
+          <w:rFonts w:hint="eastAsia"/>
+          <w:lang w:val="en" w:eastAsia="zh-CN"/>
+        </w:rPr>
+        <w:t>须是</w:t>
+      </w:r>
+      <w:r>
+        <w:rPr>
+          <w:rFonts w:hint="eastAsia"/>
+          <w:lang w:val="en-US" w:eastAsia="zh-CN"/>
+        </w:rPr>
+        <w:t>LI</w:t>
+      </w:r>
+      <w:r>
+        <w:rPr>
+          <w:rFonts w:hint="default"/>
+          <w:lang w:val="en" w:eastAsia="zh-CN"/>
+        </w:rPr>
+        <w:t>BRARY</w:t>
+      </w:r>
+      <w:r>
+        <w:rPr>
+          <w:rFonts w:hint="eastAsia"/>
+          <w:lang w:val="en" w:eastAsia="zh-CN"/>
+        </w:rPr>
+        <w:t>的作用域才能使用</w:t>
+      </w:r>
+      <w:r>
+        <w:rPr>
+          <w:rFonts w:hint="eastAsia"/>
+          <w:lang w:val="en-US" w:eastAsia="zh-CN"/>
+        </w:rPr>
+        <w:t>NA</w:t>
+      </w:r>
+      <w:r>
+        <w:rPr>
+          <w:rFonts w:hint="default"/>
+          <w:lang w:val="en" w:eastAsia="zh-CN"/>
+        </w:rPr>
+        <w:t>MELINK_ONLY,</w:t>
+      </w:r>
+      <w:r>
+        <w:rPr>
+          <w:rFonts w:hint="eastAsia"/>
+          <w:lang w:val="en" w:eastAsia="zh-CN"/>
+        </w:rPr>
+        <w:t>否则会出错；</w:t>
+      </w:r>
+    </w:p>
+    <w:p>
+      <w:pPr>
+        <w:rPr>
+          <w:rFonts w:hint="default"/>
+          <w:lang w:val="en-US" w:eastAsia="zh-CN"/>
+        </w:rPr>
+      </w:pPr>
+    </w:p>
+    <w:p>
+      <w:pPr>
+        <w:rPr>
+          <w:rFonts w:hint="default"/>
+          <w:lang w:val="en" w:eastAsia="zh-CN"/>
+        </w:rPr>
+      </w:pPr>
+      <w:r>
+        <w:rPr>
+          <w:rFonts w:hint="default"/>
+          <w:lang w:val="en" w:eastAsia="zh-CN"/>
+        </w:rPr>
+        <w:t>NAMELINK_SKIP</w:t>
+      </w:r>
+    </w:p>
+    <w:p>
+      <w:pPr>
+        <w:ind w:firstLine="420" w:firstLineChars="0"/>
+        <w:rPr>
+          <w:rFonts w:hint="default"/>
+          <w:lang w:val="en" w:eastAsia="zh-CN"/>
+        </w:rPr>
+      </w:pPr>
+      <w:r>
+        <w:rPr>
+          <w:rFonts w:hint="eastAsia"/>
+          <w:lang w:val="en" w:eastAsia="zh-CN"/>
+        </w:rPr>
+        <w:t>类似</w:t>
+      </w:r>
+      <w:r>
+        <w:rPr>
+          <w:rFonts w:hint="eastAsia"/>
+          <w:lang w:val="en-US" w:eastAsia="zh-CN"/>
+        </w:rPr>
+        <w:t>N</w:t>
+      </w:r>
+      <w:r>
+        <w:rPr>
+          <w:rFonts w:hint="default"/>
+          <w:lang w:val="en" w:eastAsia="zh-CN"/>
+        </w:rPr>
+        <w:t>AMELINK_ONLY,</w:t>
+      </w:r>
+      <w:r>
+        <w:rPr>
+          <w:rFonts w:hint="eastAsia"/>
+          <w:lang w:val="en" w:eastAsia="zh-CN"/>
+        </w:rPr>
+        <w:t>但是它是相反的效果；在库类型安装的时候，</w:t>
+      </w:r>
+      <w:r>
+        <w:rPr>
+          <w:rFonts w:hint="default"/>
+          <w:lang w:val="en" w:eastAsia="zh-CN"/>
+        </w:rPr>
+        <w:tab/>
+        <w:t>NAMELINK_ONLY</w:t>
+      </w:r>
+      <w:r>
+        <w:rPr>
+          <w:rFonts w:hint="eastAsia"/>
+          <w:lang w:val="en" w:eastAsia="zh-CN"/>
+        </w:rPr>
+        <w:t>造成</w:t>
+      </w:r>
+      <w:r>
+        <w:rPr>
+          <w:rFonts w:hint="eastAsia"/>
+          <w:lang w:val="en-US" w:eastAsia="zh-CN"/>
+        </w:rPr>
+        <w:t>na</w:t>
+      </w:r>
+      <w:r>
+        <w:rPr>
+          <w:rFonts w:hint="default"/>
+          <w:lang w:val="en" w:eastAsia="zh-CN"/>
+        </w:rPr>
+        <w:t>melink</w:t>
+      </w:r>
+      <w:r>
+        <w:rPr>
+          <w:rFonts w:hint="eastAsia"/>
+          <w:lang w:val="en" w:eastAsia="zh-CN"/>
+        </w:rPr>
+        <w:t>之外的文件安装；对于版本化的共享库没有符号链</w:t>
+      </w:r>
+      <w:r>
+        <w:rPr>
+          <w:rFonts w:hint="default"/>
+          <w:lang w:val="en" w:eastAsia="zh-CN"/>
+        </w:rPr>
+        <w:tab/>
+      </w:r>
+      <w:r>
+        <w:rPr>
+          <w:rFonts w:hint="eastAsia"/>
+          <w:lang w:val="en" w:eastAsia="zh-CN"/>
+        </w:rPr>
+        <w:t>接，或者没有版本化的链接库，</w:t>
+      </w:r>
+      <w:r>
+        <w:rPr>
+          <w:rFonts w:hint="eastAsia"/>
+          <w:lang w:val="en-US" w:eastAsia="zh-CN"/>
+        </w:rPr>
+        <w:t>N</w:t>
+      </w:r>
+      <w:r>
+        <w:rPr>
+          <w:rFonts w:hint="default"/>
+          <w:lang w:val="en" w:eastAsia="zh-CN"/>
+        </w:rPr>
+        <w:t>AMELINK_SKIP</w:t>
+      </w:r>
+      <w:r>
+        <w:rPr>
+          <w:rFonts w:hint="eastAsia"/>
+          <w:lang w:val="en" w:eastAsia="zh-CN"/>
+        </w:rPr>
+        <w:t>完全安装库文件；该选项必须在</w:t>
+      </w:r>
+      <w:r>
+        <w:rPr>
+          <w:rFonts w:hint="default"/>
+          <w:lang w:val="en" w:eastAsia="zh-CN"/>
+        </w:rPr>
+        <w:tab/>
+        <w:t>LIBRARY</w:t>
+      </w:r>
+      <w:r>
+        <w:rPr>
+          <w:rFonts w:hint="eastAsia"/>
+          <w:lang w:val="en" w:eastAsia="zh-CN"/>
+        </w:rPr>
+        <w:t>作用域；</w:t>
+      </w:r>
+    </w:p>
+    <w:p>
+      <w:pPr>
+        <w:ind w:firstLine="420" w:firstLineChars="0"/>
+        <w:rPr>
+          <w:rFonts w:hint="eastAsia"/>
+          <w:lang w:val="en" w:eastAsia="zh-CN"/>
+        </w:rPr>
+      </w:pPr>
+      <w:r>
+        <w:rPr>
+          <w:rFonts w:hint="eastAsia"/>
+          <w:lang w:val="en-US" w:eastAsia="zh-CN"/>
+        </w:rPr>
+        <w:t>NAME</w:t>
+      </w:r>
+      <w:r>
+        <w:rPr>
+          <w:rFonts w:hint="default"/>
+          <w:lang w:val="en" w:eastAsia="zh-CN"/>
+        </w:rPr>
+        <w:t>LINK_SKIP</w:t>
+      </w:r>
+      <w:r>
+        <w:rPr>
+          <w:rFonts w:hint="eastAsia"/>
+          <w:lang w:val="en" w:eastAsia="zh-CN"/>
+        </w:rPr>
+        <w:t>会导致</w:t>
+      </w:r>
+      <w:r>
+        <w:rPr>
+          <w:rFonts w:hint="eastAsia"/>
+          <w:lang w:val="en-US" w:eastAsia="zh-CN"/>
+        </w:rPr>
+        <w:t>NAME</w:t>
+      </w:r>
+      <w:r>
+        <w:rPr>
+          <w:rFonts w:hint="default"/>
+          <w:lang w:val="en" w:eastAsia="zh-CN"/>
+        </w:rPr>
+        <w:t>LINK_COMPENT</w:t>
+      </w:r>
+      <w:r>
+        <w:rPr>
+          <w:rFonts w:hint="eastAsia"/>
+          <w:lang w:val="en" w:eastAsia="zh-CN"/>
+        </w:rPr>
+        <w:t>不生效；不建议二者一起使用；</w:t>
+      </w:r>
+    </w:p>
+    <w:p>
+      <w:pPr>
+        <w:rPr>
+          <w:rFonts w:hint="eastAsia"/>
+          <w:lang w:val="en" w:eastAsia="zh-CN"/>
+        </w:rPr>
+      </w:pPr>
+    </w:p>
+    <w:p>
+      <w:pPr>
+        <w:rPr>
+          <w:rFonts w:hint="default"/>
+          <w:lang w:val="en" w:eastAsia="zh-CN"/>
+        </w:rPr>
+      </w:pPr>
+      <w:r>
+        <w:rPr>
+          <w:rFonts w:hint="eastAsia"/>
+          <w:lang w:val="en-US" w:eastAsia="zh-CN"/>
+        </w:rPr>
+        <w:t>E</w:t>
+      </w:r>
+      <w:r>
+        <w:rPr>
+          <w:rFonts w:hint="default"/>
+          <w:lang w:val="en" w:eastAsia="zh-CN"/>
+        </w:rPr>
+        <w:t>XPORT</w:t>
+      </w:r>
+    </w:p>
+    <w:p>
+      <w:pPr>
+        <w:ind w:firstLine="420" w:firstLineChars="0"/>
+        <w:rPr>
+          <w:rFonts w:hint="eastAsia"/>
+          <w:lang w:val="en" w:eastAsia="zh-CN"/>
+        </w:rPr>
+      </w:pPr>
+      <w:r>
+        <w:rPr>
+          <w:rFonts w:hint="eastAsia"/>
+          <w:lang w:val="en" w:eastAsia="zh-CN"/>
+        </w:rPr>
+        <w:t>该选项紧跟着</w:t>
+      </w:r>
+      <w:r>
+        <w:rPr>
+          <w:rFonts w:hint="default"/>
+          <w:lang w:val="en" w:eastAsia="zh-CN"/>
+        </w:rPr>
+        <w:t>&lt;export-name&gt;,</w:t>
+      </w:r>
+      <w:r>
+        <w:rPr>
+          <w:rFonts w:hint="eastAsia"/>
+          <w:lang w:val="en" w:eastAsia="zh-CN"/>
+        </w:rPr>
+        <w:t>必须放在任何</w:t>
+      </w:r>
+      <w:r>
+        <w:rPr>
+          <w:rFonts w:hint="eastAsia"/>
+          <w:lang w:val="en-US" w:eastAsia="zh-CN"/>
+        </w:rPr>
+        <w:t>t</w:t>
+      </w:r>
+      <w:r>
+        <w:rPr>
+          <w:rFonts w:hint="default"/>
+          <w:lang w:val="en" w:eastAsia="zh-CN"/>
+        </w:rPr>
+        <w:t>arget</w:t>
+      </w:r>
+      <w:r>
+        <w:rPr>
+          <w:rFonts w:hint="eastAsia"/>
+          <w:lang w:val="en" w:eastAsia="zh-CN"/>
+        </w:rPr>
+        <w:t>选项之前；要安装导出文件自身，可以调用</w:t>
+      </w:r>
+      <w:r>
+        <w:rPr>
+          <w:rFonts w:hint="eastAsia"/>
+          <w:lang w:val="en-US" w:eastAsia="zh-CN"/>
+        </w:rPr>
+        <w:t>in</w:t>
+      </w:r>
+      <w:r>
+        <w:rPr>
+          <w:rFonts w:hint="default"/>
+          <w:lang w:val="en" w:eastAsia="zh-CN"/>
+        </w:rPr>
+        <w:t>stall&lt;export&gt;,</w:t>
+      </w:r>
+      <w:r>
+        <w:rPr>
+          <w:rFonts w:hint="eastAsia"/>
+          <w:lang w:val="en" w:eastAsia="zh-CN"/>
+        </w:rPr>
+        <w:t>参看下面的文档；</w:t>
+      </w:r>
+    </w:p>
+    <w:p>
+      <w:pPr>
+        <w:rPr>
+          <w:rFonts w:hint="eastAsia"/>
+          <w:lang w:val="en" w:eastAsia="zh-CN"/>
+        </w:rPr>
+      </w:pPr>
+    </w:p>
+    <w:p>
+      <w:pPr>
+        <w:rPr>
+          <w:rFonts w:hint="default"/>
+          <w:lang w:val="en" w:eastAsia="zh-CN"/>
+        </w:rPr>
+      </w:pPr>
+      <w:r>
+        <w:rPr>
+          <w:rFonts w:hint="eastAsia"/>
+          <w:lang w:val="en-US" w:eastAsia="zh-CN"/>
+        </w:rPr>
+        <w:t>IN</w:t>
+      </w:r>
+      <w:r>
+        <w:rPr>
+          <w:rFonts w:hint="default"/>
+          <w:lang w:val="en" w:eastAsia="zh-CN"/>
+        </w:rPr>
+        <w:t>CLUDES DESTINATION</w:t>
+      </w:r>
+    </w:p>
+    <w:p>
+      <w:pPr>
+        <w:ind w:firstLine="420" w:firstLineChars="0"/>
+        <w:rPr>
+          <w:rFonts w:hint="eastAsia"/>
+          <w:lang w:val="en" w:eastAsia="zh-CN"/>
+        </w:rPr>
+      </w:pPr>
+      <w:r>
+        <w:rPr>
+          <w:rFonts w:hint="eastAsia"/>
+          <w:lang w:val="en" w:eastAsia="zh-CN"/>
+        </w:rPr>
+        <w:t>当使用</w:t>
+      </w:r>
+      <w:r>
+        <w:rPr>
+          <w:rFonts w:hint="eastAsia"/>
+          <w:lang w:val="en-US" w:eastAsia="zh-CN"/>
+        </w:rPr>
+        <w:t>ins</w:t>
+      </w:r>
+      <w:r>
+        <w:rPr>
+          <w:rFonts w:hint="default"/>
+          <w:lang w:val="en" w:eastAsia="zh-CN"/>
+        </w:rPr>
+        <w:t>tall(export)</w:t>
+      </w:r>
+      <w:r>
+        <w:rPr>
+          <w:rFonts w:hint="eastAsia"/>
+          <w:lang w:val="en" w:eastAsia="zh-CN"/>
+        </w:rPr>
+        <w:t>导出的时候，该选项指定了一系列路径，这些路径会被添加到</w:t>
+      </w:r>
+      <w:r>
+        <w:rPr>
+          <w:rFonts w:hint="default"/>
+          <w:lang w:val="en" w:eastAsia="zh-CN"/>
+        </w:rPr>
+        <w:t>&lt;targets&gt;</w:t>
+      </w:r>
+      <w:r>
+        <w:rPr>
+          <w:rFonts w:hint="eastAsia"/>
+          <w:lang w:val="en" w:eastAsia="zh-CN"/>
+        </w:rPr>
+        <w:t>的</w:t>
+      </w:r>
+      <w:r>
+        <w:rPr>
+          <w:rFonts w:hint="eastAsia"/>
+          <w:lang w:val="en-US" w:eastAsia="zh-CN"/>
+        </w:rPr>
+        <w:t>IN</w:t>
+      </w:r>
+      <w:r>
+        <w:rPr>
+          <w:rFonts w:hint="default"/>
+          <w:lang w:val="en" w:eastAsia="zh-CN"/>
+        </w:rPr>
+        <w:t xml:space="preserve">TERFACE_INCLUDE_DIRECTORIES </w:t>
+      </w:r>
+      <w:r>
+        <w:rPr>
+          <w:rFonts w:hint="eastAsia"/>
+          <w:lang w:val="en" w:eastAsia="zh-CN"/>
+        </w:rPr>
+        <w:t>属性；</w:t>
+      </w:r>
+    </w:p>
+    <w:p>
+      <w:pPr>
+        <w:ind w:firstLine="420" w:firstLineChars="0"/>
+        <w:rPr>
+          <w:rFonts w:hint="eastAsia"/>
+          <w:lang w:val="en" w:eastAsia="zh-CN"/>
+        </w:rPr>
+      </w:pPr>
+    </w:p>
+    <w:p>
+      <w:pPr>
+        <w:shd w:val="clear" w:fill="000000" w:themeFill="text1"/>
+        <w:ind w:firstLine="420" w:firstLineChars="0"/>
+        <w:rPr>
+          <w:rFonts w:hint="eastAsia"/>
+          <w:lang w:val="en" w:eastAsia="zh-CN"/>
+        </w:rPr>
+      </w:pPr>
+    </w:p>
+    <w:p>
+      <w:pPr>
+        <w:shd w:val="clear" w:fill="000000" w:themeFill="text1"/>
+        <w:ind w:firstLine="420" w:firstLineChars="0"/>
+        <w:rPr>
+          <w:rFonts w:hint="eastAsia"/>
+          <w:lang w:val="en" w:eastAsia="zh-CN"/>
+        </w:rPr>
+      </w:pPr>
+      <w:r>
+        <w:rPr>
+          <w:rFonts w:hint="eastAsia"/>
+          <w:lang w:val="en" w:eastAsia="zh-CN"/>
+        </w:rPr>
+        <w:t>一个</w:t>
+      </w:r>
+      <w:r>
+        <w:rPr>
+          <w:rFonts w:hint="eastAsia"/>
+          <w:lang w:val="en-US" w:eastAsia="zh-CN"/>
+        </w:rPr>
+        <w:t>ta</w:t>
+      </w:r>
+      <w:r>
+        <w:rPr>
+          <w:rFonts w:hint="default"/>
+          <w:lang w:val="en" w:eastAsia="zh-CN"/>
+        </w:rPr>
+        <w:t>rget</w:t>
+      </w:r>
+      <w:r>
+        <w:rPr>
+          <w:rFonts w:hint="eastAsia"/>
+          <w:lang w:val="en" w:eastAsia="zh-CN"/>
+        </w:rPr>
+        <w:t>可以反复调用</w:t>
+      </w:r>
+      <w:r>
+        <w:rPr>
+          <w:rFonts w:hint="eastAsia"/>
+          <w:lang w:val="en-US" w:eastAsia="zh-CN"/>
+        </w:rPr>
+        <w:t>insta</w:t>
+      </w:r>
+      <w:r>
+        <w:rPr>
+          <w:rFonts w:hint="default"/>
+          <w:lang w:val="en" w:eastAsia="zh-CN"/>
+        </w:rPr>
+        <w:t>ll()</w:t>
+      </w:r>
+      <w:r>
+        <w:rPr>
+          <w:rFonts w:hint="eastAsia"/>
+          <w:lang w:val="en" w:eastAsia="zh-CN"/>
+        </w:rPr>
+        <w:t>安装不同位置</w:t>
+      </w:r>
+    </w:p>
+    <w:p>
+      <w:pPr>
+        <w:shd w:val="clear" w:fill="000000" w:themeFill="text1"/>
+        <w:ind w:firstLine="420" w:firstLineChars="0"/>
+        <w:rPr>
+          <w:rFonts w:hint="default"/>
+          <w:lang w:val="en" w:eastAsia="zh-CN"/>
+        </w:rPr>
+      </w:pPr>
+      <w:r>
+        <w:rPr>
+          <w:rFonts w:hint="default"/>
+          <w:lang w:val="en" w:eastAsia="zh-CN"/>
+        </w:rPr>
+        <w:t>install(TARGETS myExe mySharedLib myStaticLib</w:t>
+      </w:r>
+    </w:p>
+    <w:p>
+      <w:pPr>
+        <w:shd w:val="clear" w:fill="000000" w:themeFill="text1"/>
+        <w:ind w:firstLine="420" w:firstLineChars="0"/>
+        <w:rPr>
+          <w:rFonts w:hint="default"/>
+          <w:lang w:val="en" w:eastAsia="zh-CN"/>
+        </w:rPr>
+      </w:pPr>
+      <w:r>
+        <w:rPr>
+          <w:rFonts w:hint="default"/>
+          <w:lang w:val="en" w:eastAsia="zh-CN"/>
+        </w:rPr>
+        <w:t xml:space="preserve">        RUNTIME DESTINATION bin</w:t>
+      </w:r>
+    </w:p>
+    <w:p>
+      <w:pPr>
+        <w:shd w:val="clear" w:fill="000000" w:themeFill="text1"/>
+        <w:ind w:firstLine="420" w:firstLineChars="0"/>
+        <w:rPr>
+          <w:rFonts w:hint="default"/>
+          <w:lang w:val="en" w:eastAsia="zh-CN"/>
+        </w:rPr>
+      </w:pPr>
+      <w:r>
+        <w:rPr>
+          <w:rFonts w:hint="default"/>
+          <w:lang w:val="en" w:eastAsia="zh-CN"/>
+        </w:rPr>
+        <w:t xml:space="preserve">        LIBRARY DESTINATION lib</w:t>
+      </w:r>
+    </w:p>
+    <w:p>
+      <w:pPr>
+        <w:shd w:val="clear" w:fill="000000" w:themeFill="text1"/>
+        <w:ind w:firstLine="420" w:firstLineChars="0"/>
+        <w:rPr>
+          <w:rFonts w:hint="default"/>
+          <w:lang w:val="en" w:eastAsia="zh-CN"/>
+        </w:rPr>
+      </w:pPr>
+      <w:r>
+        <w:rPr>
+          <w:rFonts w:hint="default"/>
+          <w:lang w:val="en" w:eastAsia="zh-CN"/>
+        </w:rPr>
+        <w:t xml:space="preserve">        ARCHIVE DESTINATION lib/static)</w:t>
+      </w:r>
+    </w:p>
+    <w:p>
+      <w:pPr>
+        <w:shd w:val="clear" w:fill="000000" w:themeFill="text1"/>
+        <w:ind w:firstLine="420" w:firstLineChars="0"/>
+        <w:rPr>
+          <w:rFonts w:hint="default"/>
+          <w:lang w:val="en" w:eastAsia="zh-CN"/>
+        </w:rPr>
+      </w:pPr>
+      <w:r>
+        <w:rPr>
+          <w:rFonts w:hint="default"/>
+          <w:lang w:val="en" w:eastAsia="zh-CN"/>
+        </w:rPr>
+        <w:t>install(TARGETS mySharedLib DESTINATION /some/full/path)</w:t>
+      </w:r>
+    </w:p>
+    <w:p>
+      <w:pPr>
+        <w:shd w:val="clear" w:fill="000000" w:themeFill="text1"/>
+        <w:ind w:firstLine="420" w:firstLineChars="0"/>
+        <w:rPr>
+          <w:rFonts w:hint="default"/>
+          <w:lang w:val="en" w:eastAsia="zh-CN"/>
+        </w:rPr>
+      </w:pPr>
+    </w:p>
+    <w:p>
+      <w:pPr>
+        <w:rPr>
+          <w:rFonts w:hint="default"/>
+          <w:lang w:val="en" w:eastAsia="zh-CN"/>
+        </w:rPr>
+      </w:pPr>
     </w:p>
     <w:p>
       <w:pPr>
@@ -14674,7 +15620,7 @@
           <w:lang w:val="en" w:eastAsia="zh-CN"/>
         </w:rPr>
       </w:pPr>
-      <w:bookmarkStart w:id="78" w:name="_Toc1263964935_WPSOffice_Level2"/>
+      <w:bookmarkStart w:id="78" w:name="_Toc242407629_WPSOffice_Level2"/>
       <w:r>
         <w:rPr>
           <w:rFonts w:hint="default"/>
@@ -14709,7 +15655,7 @@
         </w:rPr>
       </w:pPr>
       <w:bookmarkStart w:id="79" w:name="_Toc649042822"/>
-      <w:bookmarkStart w:id="80" w:name="_Toc923323534_WPSOffice_Level1"/>
+      <w:bookmarkStart w:id="80" w:name="_Toc1300160093_WPSOffice_Level1"/>
       <w:r>
         <w:rPr>
           <w:rFonts w:hint="eastAsia"/>
@@ -14732,10 +15678,10 @@
           <w:lang w:val="en" w:eastAsia="zh-CN"/>
         </w:rPr>
       </w:pPr>
-      <w:bookmarkStart w:id="81" w:name="_Toc1755750955"/>
-      <w:bookmarkStart w:id="82" w:name="_Toc1807792247_WPSOffice_Level2"/>
-      <w:bookmarkStart w:id="83" w:name="_Toc1823159256_WPSOffice_Level2"/>
-      <w:bookmarkStart w:id="84" w:name="_Toc1176984150_WPSOffice_Level2"/>
+      <w:bookmarkStart w:id="81" w:name="_Toc1807792247_WPSOffice_Level2"/>
+      <w:bookmarkStart w:id="82" w:name="_Toc1823159256_WPSOffice_Level2"/>
+      <w:bookmarkStart w:id="83" w:name="_Toc1755750955"/>
+      <w:bookmarkStart w:id="84" w:name="_Toc252491452_WPSOffice_Level2"/>
       <w:r>
         <w:rPr>
           <w:rFonts w:hint="default"/>
@@ -15580,9 +16526,9 @@
         </w:rPr>
       </w:pPr>
       <w:bookmarkStart w:id="85" w:name="_Toc1964932497"/>
-      <w:bookmarkStart w:id="86" w:name="_Toc1526871278_WPSOffice_Level2"/>
-      <w:bookmarkStart w:id="87" w:name="_Toc575113449_WPSOffice_Level2"/>
-      <w:bookmarkStart w:id="88" w:name="_Toc151075634_WPSOffice_Level2"/>
+      <w:bookmarkStart w:id="86" w:name="_Toc575113449_WPSOffice_Level2"/>
+      <w:bookmarkStart w:id="87" w:name="_Toc1526871278_WPSOffice_Level2"/>
+      <w:bookmarkStart w:id="88" w:name="_Toc747874573_WPSOffice_Level2"/>
       <w:r>
         <w:rPr>
           <w:rFonts w:hint="default"/>
@@ -16341,10 +17287,10 @@
           <w:lang w:val="en"/>
         </w:rPr>
       </w:pPr>
-      <w:bookmarkStart w:id="89" w:name="_Toc917772861"/>
-      <w:bookmarkStart w:id="90" w:name="_Toc837024584_WPSOffice_Level2"/>
+      <w:bookmarkStart w:id="89" w:name="_Toc837024584_WPSOffice_Level2"/>
+      <w:bookmarkStart w:id="90" w:name="_Toc917772861"/>
       <w:bookmarkStart w:id="91" w:name="_Toc1657840115_WPSOffice_Level2"/>
-      <w:bookmarkStart w:id="92" w:name="_Toc1788137907_WPSOffice_Level2"/>
+      <w:bookmarkStart w:id="92" w:name="_Toc714689656_WPSOffice_Level2"/>
       <w:r>
         <w:rPr>
           <w:rFonts w:hint="default"/>
@@ -16773,10 +17719,10 @@
           <w:lang w:val="en" w:eastAsia="zh-CN"/>
         </w:rPr>
       </w:pPr>
-      <w:bookmarkStart w:id="93" w:name="_Toc1984984891_WPSOffice_Level2"/>
+      <w:bookmarkStart w:id="93" w:name="_Toc879245902_WPSOffice_Level2"/>
       <w:bookmarkStart w:id="94" w:name="_Toc1658198908"/>
-      <w:bookmarkStart w:id="95" w:name="_Toc879245902_WPSOffice_Level2"/>
-      <w:bookmarkStart w:id="96" w:name="_Toc2041462005_WPSOffice_Level2"/>
+      <w:bookmarkStart w:id="95" w:name="_Toc1984984891_WPSOffice_Level2"/>
+      <w:bookmarkStart w:id="96" w:name="_Toc1015190023_WPSOffice_Level2"/>
       <w:r>
         <w:rPr>
           <w:rFonts w:hint="default"/>
@@ -17709,10 +18655,10 @@
           <w:lang w:val="en" w:eastAsia="zh-CN"/>
         </w:rPr>
       </w:pPr>
-      <w:bookmarkStart w:id="97" w:name="_Toc799998087"/>
+      <w:bookmarkStart w:id="97" w:name="_Toc1091762839_WPSOffice_Level2"/>
       <w:bookmarkStart w:id="98" w:name="_Toc2097654239_WPSOffice_Level2"/>
-      <w:bookmarkStart w:id="99" w:name="_Toc1091762839_WPSOffice_Level2"/>
-      <w:bookmarkStart w:id="100" w:name="_Toc2017024641_WPSOffice_Level2"/>
+      <w:bookmarkStart w:id="99" w:name="_Toc799998087"/>
+      <w:bookmarkStart w:id="100" w:name="_Toc694614692_WPSOffice_Level2"/>
       <w:r>
         <w:rPr>
           <w:rFonts w:hint="default"/>
@@ -19259,7 +20205,7 @@
       <w:bookmarkStart w:id="101" w:name="_Toc627130486_WPSOffice_Level2"/>
       <w:bookmarkStart w:id="102" w:name="_Toc548827297"/>
       <w:bookmarkStart w:id="103" w:name="_Toc2032006920_WPSOffice_Level2"/>
-      <w:bookmarkStart w:id="104" w:name="_Toc1204619753_WPSOffice_Level2"/>
+      <w:bookmarkStart w:id="104" w:name="_Toc78877365_WPSOffice_Level2"/>
       <w:r>
         <w:rPr>
           <w:rFonts w:hint="default"/>
@@ -19477,9 +20423,9 @@
         </w:rPr>
       </w:pPr>
       <w:bookmarkStart w:id="105" w:name="_Toc789943360_WPSOffice_Level2"/>
-      <w:bookmarkStart w:id="106" w:name="_Toc709002932_WPSOffice_Level2"/>
-      <w:bookmarkStart w:id="107" w:name="_Toc942308153"/>
-      <w:bookmarkStart w:id="108" w:name="_Toc1418573524_WPSOffice_Level2"/>
+      <w:bookmarkStart w:id="106" w:name="_Toc942308153"/>
+      <w:bookmarkStart w:id="107" w:name="_Toc709002932_WPSOffice_Level2"/>
+      <w:bookmarkStart w:id="108" w:name="_Toc600789529_WPSOffice_Level2"/>
       <w:r>
         <w:rPr>
           <w:rFonts w:hint="default"/>
@@ -19779,7 +20725,7 @@
           <w:lang w:val="en" w:eastAsia="zh-CN"/>
         </w:rPr>
       </w:pPr>
-      <w:bookmarkStart w:id="109" w:name="_Toc559657304_WPSOffice_Level2"/>
+      <w:bookmarkStart w:id="109" w:name="_Toc1180306584_WPSOffice_Level2"/>
       <w:r>
         <w:rPr>
           <w:rFonts w:hint="eastAsia"/>
@@ -19830,7 +20776,7 @@
           <w:lang w:val="en" w:eastAsia="zh-CN"/>
         </w:rPr>
       </w:pPr>
-      <w:bookmarkStart w:id="110" w:name="_Toc1812063112_WPSOffice_Level2"/>
+      <w:bookmarkStart w:id="110" w:name="_Toc1765677505_WPSOffice_Level2"/>
       <w:r>
         <w:rPr>
           <w:rFonts w:hint="default"/>
@@ -20041,7 +20987,7 @@
           <w:lang w:val="en" w:eastAsia="zh-CN"/>
         </w:rPr>
       </w:pPr>
-      <w:bookmarkStart w:id="111" w:name="_Toc1809077039_WPSOffice_Level2"/>
+      <w:bookmarkStart w:id="111" w:name="_Toc108589677_WPSOffice_Level2"/>
       <w:r>
         <w:rPr>
           <w:rFonts w:hint="default"/>
@@ -20223,14 +21169,587 @@
     </w:p>
     <w:p>
       <w:pPr>
-        <w:rPr>
-          <w:rFonts w:hint="default"/>
-          <w:lang w:val="en" w:eastAsia="zh-CN"/>
-        </w:rPr>
-      </w:pPr>
-    </w:p>
-    <w:p>
-      <w:pPr>
+        <w:pStyle w:val="3"/>
+        <w:bidi w:val="0"/>
+        <w:rPr>
+          <w:rFonts w:hint="default"/>
+          <w:lang w:val="en" w:eastAsia="zh-CN"/>
+        </w:rPr>
+      </w:pPr>
+      <w:r>
+        <w:rPr>
+          <w:rFonts w:hint="eastAsia"/>
+          <w:lang w:val="en-US" w:eastAsia="zh-CN"/>
+        </w:rPr>
+        <w:t>In</w:t>
+      </w:r>
+      <w:r>
+        <w:rPr>
+          <w:rFonts w:hint="default"/>
+          <w:lang w:val="en" w:eastAsia="zh-CN"/>
+        </w:rPr>
+        <w:t>terface Libraries</w:t>
+      </w:r>
+    </w:p>
+    <w:p>
+      <w:pPr>
+        <w:rPr>
+          <w:rFonts w:hint="eastAsia"/>
+          <w:lang w:val="en" w:eastAsia="zh-CN"/>
+        </w:rPr>
+      </w:pPr>
+      <w:r>
+        <w:rPr>
+          <w:rFonts w:hint="eastAsia"/>
+          <w:lang w:val="en" w:eastAsia="zh-CN"/>
+        </w:rPr>
+        <w:t>一个接口类型库，不编译源码，并且在磁盘上不产生库文件，因此它无</w:t>
+      </w:r>
+      <w:r>
+        <w:rPr>
+          <w:rFonts w:hint="eastAsia"/>
+          <w:lang w:val="en-US" w:eastAsia="zh-CN"/>
+        </w:rPr>
+        <w:t>L</w:t>
+      </w:r>
+      <w:r>
+        <w:rPr>
+          <w:rFonts w:hint="default"/>
+          <w:lang w:val="en" w:eastAsia="zh-CN"/>
+        </w:rPr>
+        <w:t>OCATION</w:t>
+      </w:r>
+      <w:r>
+        <w:rPr>
+          <w:rFonts w:hint="eastAsia"/>
+          <w:lang w:val="en" w:eastAsia="zh-CN"/>
+        </w:rPr>
+        <w:t>这个属性；</w:t>
+      </w:r>
+    </w:p>
+    <w:p>
+      <w:pPr>
+        <w:rPr>
+          <w:rFonts w:hint="eastAsia"/>
+          <w:lang w:val="en" w:eastAsia="zh-CN"/>
+        </w:rPr>
+      </w:pPr>
+    </w:p>
+    <w:p>
+      <w:pPr>
+        <w:rPr>
+          <w:rFonts w:hint="eastAsia"/>
+          <w:lang w:val="en" w:eastAsia="zh-CN"/>
+        </w:rPr>
+      </w:pPr>
+      <w:r>
+        <w:rPr>
+          <w:rFonts w:hint="eastAsia"/>
+          <w:lang w:val="en" w:eastAsia="zh-CN"/>
+        </w:rPr>
+        <w:t>用于指明使用条件例如</w:t>
+      </w:r>
+      <w:r>
+        <w:rPr>
+          <w:rFonts w:hint="eastAsia"/>
+          <w:lang w:val="en-US" w:eastAsia="zh-CN"/>
+        </w:rPr>
+        <w:t>I</w:t>
+      </w:r>
+      <w:r>
+        <w:rPr>
+          <w:rFonts w:hint="default"/>
+          <w:lang w:val="en" w:eastAsia="zh-CN"/>
+        </w:rPr>
+        <w:t xml:space="preserve">NTERFACE_INCLUDE_DIRECTORIES,INTERFACE_COMPILE </w:t>
+      </w:r>
+      <w:r>
+        <w:rPr>
+          <w:rFonts w:hint="eastAsia"/>
+          <w:lang w:val="en-US" w:eastAsia="zh-CN"/>
+        </w:rPr>
+        <w:t>DE</w:t>
+      </w:r>
+      <w:r>
+        <w:rPr>
+          <w:rFonts w:hint="default"/>
+          <w:lang w:val="en" w:eastAsia="zh-CN"/>
+        </w:rPr>
+        <w:t>FINITIONS,INTERFACE_COMPILE_OPTIONS,INTERFACE_LINK_LIBRARIES,INTERFACE_SOURCES</w:t>
+      </w:r>
+      <w:r>
+        <w:rPr>
+          <w:rFonts w:hint="eastAsia"/>
+          <w:lang w:val="en" w:eastAsia="zh-CN"/>
+        </w:rPr>
+        <w:t>和</w:t>
+      </w:r>
+      <w:r>
+        <w:rPr>
+          <w:rFonts w:hint="eastAsia"/>
+          <w:lang w:val="en-US" w:eastAsia="zh-CN"/>
+        </w:rPr>
+        <w:t>INTER</w:t>
+      </w:r>
+      <w:r>
+        <w:rPr>
+          <w:rFonts w:hint="default"/>
+          <w:lang w:val="en" w:eastAsia="zh-CN"/>
+        </w:rPr>
+        <w:t>FACE_POSOTION_INDEPENDENT_CODE</w:t>
+      </w:r>
+      <w:r>
+        <w:rPr>
+          <w:rFonts w:hint="eastAsia"/>
+          <w:lang w:val="en" w:eastAsia="zh-CN"/>
+        </w:rPr>
+        <w:t>；</w:t>
+      </w:r>
+    </w:p>
+    <w:p>
+      <w:pPr>
+        <w:rPr>
+          <w:rFonts w:hint="eastAsia"/>
+          <w:lang w:val="en" w:eastAsia="zh-CN"/>
+        </w:rPr>
+      </w:pPr>
+    </w:p>
+    <w:p>
+      <w:pPr>
+        <w:rPr>
+          <w:rFonts w:hint="eastAsia"/>
+          <w:lang w:val="en" w:eastAsia="zh-CN"/>
+        </w:rPr>
+      </w:pPr>
+      <w:r>
+        <w:rPr>
+          <w:rFonts w:hint="eastAsia"/>
+          <w:lang w:val="en" w:eastAsia="zh-CN"/>
+        </w:rPr>
+        <w:t>只有</w:t>
+      </w:r>
+      <w:r>
+        <w:rPr>
+          <w:rFonts w:hint="eastAsia"/>
+          <w:lang w:val="en-US" w:eastAsia="zh-CN"/>
+        </w:rPr>
+        <w:t>tar</w:t>
+      </w:r>
+      <w:r>
+        <w:rPr>
+          <w:rFonts w:hint="default"/>
+          <w:lang w:val="en" w:eastAsia="zh-CN"/>
+        </w:rPr>
+        <w:t>get_include_directories(),target_compile_definitions() target_compile_ options(),target_sources()</w:t>
+      </w:r>
+      <w:r>
+        <w:rPr>
+          <w:rFonts w:hint="eastAsia"/>
+          <w:lang w:val="en" w:eastAsia="zh-CN"/>
+        </w:rPr>
+        <w:t>和</w:t>
+      </w:r>
+      <w:r>
+        <w:rPr>
+          <w:rFonts w:hint="eastAsia"/>
+          <w:lang w:val="en-US" w:eastAsia="zh-CN"/>
+        </w:rPr>
+        <w:t>tar</w:t>
+      </w:r>
+      <w:r>
+        <w:rPr>
+          <w:rFonts w:hint="default"/>
+          <w:lang w:val="en" w:eastAsia="zh-CN"/>
+        </w:rPr>
+        <w:t>get_link_libraries()</w:t>
+      </w:r>
+      <w:r>
+        <w:rPr>
+          <w:rFonts w:hint="eastAsia"/>
+          <w:lang w:val="en" w:eastAsia="zh-CN"/>
+        </w:rPr>
+        <w:t>这些命令会使用</w:t>
+      </w:r>
+      <w:r>
+        <w:rPr>
+          <w:rFonts w:hint="eastAsia"/>
+          <w:lang w:val="en-US" w:eastAsia="zh-CN"/>
+        </w:rPr>
+        <w:t>In</w:t>
+      </w:r>
+      <w:r>
+        <w:rPr>
+          <w:rFonts w:hint="default"/>
+          <w:lang w:val="en" w:eastAsia="zh-CN"/>
+        </w:rPr>
+        <w:t>terface</w:t>
+      </w:r>
+      <w:r>
+        <w:rPr>
+          <w:rFonts w:hint="eastAsia"/>
+          <w:lang w:val="en" w:eastAsia="zh-CN"/>
+        </w:rPr>
+        <w:t>库；</w:t>
+      </w:r>
+    </w:p>
+    <w:p>
+      <w:pPr>
+        <w:rPr>
+          <w:rFonts w:hint="eastAsia"/>
+          <w:lang w:val="en" w:eastAsia="zh-CN"/>
+        </w:rPr>
+      </w:pPr>
+    </w:p>
+    <w:p>
+      <w:pPr>
+        <w:rPr>
+          <w:rFonts w:hint="eastAsia"/>
+          <w:lang w:val="en" w:eastAsia="zh-CN"/>
+        </w:rPr>
+      </w:pPr>
+      <w:r>
+        <w:rPr>
+          <w:rFonts w:hint="eastAsia"/>
+          <w:lang w:val="en" w:eastAsia="zh-CN"/>
+        </w:rPr>
+        <w:t>从</w:t>
+      </w:r>
+      <w:r>
+        <w:rPr>
+          <w:rFonts w:hint="eastAsia"/>
+          <w:lang w:val="en-US" w:eastAsia="zh-CN"/>
+        </w:rPr>
+        <w:t>C</w:t>
+      </w:r>
+      <w:r>
+        <w:rPr>
+          <w:rFonts w:hint="default"/>
+          <w:lang w:val="en" w:eastAsia="zh-CN"/>
+        </w:rPr>
+        <w:t xml:space="preserve">Make </w:t>
+      </w:r>
+      <w:r>
+        <w:rPr>
+          <w:rFonts w:hint="eastAsia"/>
+          <w:lang w:val="en-US" w:eastAsia="zh-CN"/>
+        </w:rPr>
+        <w:t>3.19开始，In</w:t>
+      </w:r>
+      <w:r>
+        <w:rPr>
+          <w:rFonts w:hint="default"/>
+          <w:lang w:val="en" w:eastAsia="zh-CN"/>
+        </w:rPr>
+        <w:t>terface</w:t>
+      </w:r>
+      <w:r>
+        <w:rPr>
+          <w:rFonts w:hint="eastAsia"/>
+          <w:lang w:val="en" w:eastAsia="zh-CN"/>
+        </w:rPr>
+        <w:t>库类型的</w:t>
+      </w:r>
+      <w:r>
+        <w:rPr>
+          <w:rFonts w:hint="eastAsia"/>
+          <w:lang w:val="en-US" w:eastAsia="zh-CN"/>
+        </w:rPr>
+        <w:t>tar</w:t>
+      </w:r>
+      <w:r>
+        <w:rPr>
+          <w:rFonts w:hint="default"/>
+          <w:lang w:val="en" w:eastAsia="zh-CN"/>
+        </w:rPr>
+        <w:t>get</w:t>
+      </w:r>
+      <w:r>
+        <w:rPr>
+          <w:rFonts w:hint="eastAsia"/>
+          <w:lang w:val="en" w:eastAsia="zh-CN"/>
+        </w:rPr>
+        <w:t>可以包含</w:t>
+      </w:r>
+      <w:r>
+        <w:rPr>
+          <w:rFonts w:hint="eastAsia"/>
+          <w:lang w:val="en-US" w:eastAsia="zh-CN"/>
+        </w:rPr>
+        <w:t>sour</w:t>
+      </w:r>
+      <w:r>
+        <w:rPr>
+          <w:rFonts w:hint="default"/>
+          <w:lang w:val="en" w:eastAsia="zh-CN"/>
+        </w:rPr>
+        <w:t>ce files;</w:t>
+      </w:r>
+      <w:r>
+        <w:rPr>
+          <w:rFonts w:hint="eastAsia"/>
+          <w:lang w:val="en" w:eastAsia="zh-CN"/>
+        </w:rPr>
+        <w:t>包含源文件的的</w:t>
+      </w:r>
+      <w:r>
+        <w:rPr>
+          <w:rFonts w:hint="default"/>
+          <w:lang w:val="en" w:eastAsia="zh-CN"/>
+        </w:rPr>
+        <w:t>In</w:t>
+      </w:r>
+      <w:r>
+        <w:rPr>
+          <w:rFonts w:hint="eastAsia"/>
+          <w:lang w:val="en-US" w:eastAsia="zh-CN"/>
+        </w:rPr>
+        <w:t>ter</w:t>
+      </w:r>
+      <w:r>
+        <w:rPr>
+          <w:rFonts w:hint="default"/>
+          <w:lang w:val="en" w:eastAsia="zh-CN"/>
+        </w:rPr>
+        <w:t>face</w:t>
+      </w:r>
+      <w:r>
+        <w:rPr>
+          <w:rFonts w:hint="eastAsia"/>
+          <w:lang w:val="en" w:eastAsia="zh-CN"/>
+        </w:rPr>
+        <w:t>库会被包含在产生的构建系统中作为构建的</w:t>
+      </w:r>
+      <w:r>
+        <w:rPr>
+          <w:rFonts w:hint="eastAsia"/>
+          <w:lang w:val="en-US" w:eastAsia="zh-CN"/>
+        </w:rPr>
+        <w:t>ta</w:t>
+      </w:r>
+      <w:r>
+        <w:rPr>
+          <w:rFonts w:hint="default"/>
+          <w:lang w:val="en" w:eastAsia="zh-CN"/>
+        </w:rPr>
+        <w:t>rget;</w:t>
+      </w:r>
+      <w:r>
+        <w:rPr>
+          <w:rFonts w:hint="eastAsia"/>
+          <w:lang w:val="en" w:eastAsia="zh-CN"/>
+        </w:rPr>
+        <w:t>它不编译源文件，但是含有其他命令产生的文件；</w:t>
+      </w:r>
+    </w:p>
+    <w:p>
+      <w:pPr>
+        <w:shd w:val="clear" w:fill="000000" w:themeFill="text1"/>
+        <w:rPr>
+          <w:rFonts w:hint="default"/>
+          <w:lang w:val="en" w:eastAsia="zh-CN"/>
+        </w:rPr>
+      </w:pPr>
+    </w:p>
+    <w:p>
+      <w:pPr>
+        <w:shd w:val="clear" w:fill="000000" w:themeFill="text1"/>
+        <w:rPr>
+          <w:rFonts w:hint="default"/>
+          <w:lang w:val="en" w:eastAsia="zh-CN"/>
+        </w:rPr>
+      </w:pPr>
+      <w:bookmarkStart w:id="112" w:name="_GoBack"/>
+      <w:bookmarkEnd w:id="112"/>
+      <w:r>
+        <w:rPr>
+          <w:rFonts w:hint="default"/>
+          <w:lang w:val="en" w:eastAsia="zh-CN"/>
+        </w:rPr>
+        <w:t>add_library(Eigen INTERFACE</w:t>
+      </w:r>
+    </w:p>
+    <w:p>
+      <w:pPr>
+        <w:shd w:val="clear" w:fill="000000" w:themeFill="text1"/>
+        <w:rPr>
+          <w:rFonts w:hint="default"/>
+          <w:lang w:val="en" w:eastAsia="zh-CN"/>
+        </w:rPr>
+      </w:pPr>
+      <w:r>
+        <w:rPr>
+          <w:rFonts w:hint="default"/>
+          <w:lang w:val="en" w:eastAsia="zh-CN"/>
+        </w:rPr>
+        <w:t xml:space="preserve">  src/eigen.h</w:t>
+      </w:r>
+    </w:p>
+    <w:p>
+      <w:pPr>
+        <w:shd w:val="clear" w:fill="000000" w:themeFill="text1"/>
+        <w:rPr>
+          <w:rFonts w:hint="default"/>
+          <w:lang w:val="en" w:eastAsia="zh-CN"/>
+        </w:rPr>
+      </w:pPr>
+      <w:r>
+        <w:rPr>
+          <w:rFonts w:hint="default"/>
+          <w:lang w:val="en" w:eastAsia="zh-CN"/>
+        </w:rPr>
+        <w:t xml:space="preserve">  src/vector.h</w:t>
+      </w:r>
+    </w:p>
+    <w:p>
+      <w:pPr>
+        <w:shd w:val="clear" w:fill="000000" w:themeFill="text1"/>
+        <w:rPr>
+          <w:rFonts w:hint="default"/>
+          <w:lang w:val="en" w:eastAsia="zh-CN"/>
+        </w:rPr>
+      </w:pPr>
+      <w:r>
+        <w:rPr>
+          <w:rFonts w:hint="default"/>
+          <w:lang w:val="en" w:eastAsia="zh-CN"/>
+        </w:rPr>
+        <w:t xml:space="preserve">  src/matrix.h</w:t>
+      </w:r>
+    </w:p>
+    <w:p>
+      <w:pPr>
+        <w:shd w:val="clear" w:fill="000000" w:themeFill="text1"/>
+        <w:rPr>
+          <w:rFonts w:hint="default"/>
+          <w:lang w:val="en" w:eastAsia="zh-CN"/>
+        </w:rPr>
+      </w:pPr>
+      <w:r>
+        <w:rPr>
+          <w:rFonts w:hint="default"/>
+          <w:lang w:val="en" w:eastAsia="zh-CN"/>
+        </w:rPr>
+        <w:t xml:space="preserve">  )</w:t>
+      </w:r>
+    </w:p>
+    <w:p>
+      <w:pPr>
+        <w:shd w:val="clear" w:fill="000000" w:themeFill="text1"/>
+        <w:rPr>
+          <w:rFonts w:hint="default"/>
+          <w:lang w:val="en" w:eastAsia="zh-CN"/>
+        </w:rPr>
+      </w:pPr>
+      <w:r>
+        <w:rPr>
+          <w:rFonts w:hint="default"/>
+          <w:lang w:val="en" w:eastAsia="zh-CN"/>
+        </w:rPr>
+        <w:t>target_include_directories(Eigen INTERFACE</w:t>
+      </w:r>
+    </w:p>
+    <w:p>
+      <w:pPr>
+        <w:shd w:val="clear" w:fill="000000" w:themeFill="text1"/>
+        <w:rPr>
+          <w:rFonts w:hint="default"/>
+          <w:lang w:val="en" w:eastAsia="zh-CN"/>
+        </w:rPr>
+      </w:pPr>
+      <w:r>
+        <w:rPr>
+          <w:rFonts w:hint="default"/>
+          <w:lang w:val="en" w:eastAsia="zh-CN"/>
+        </w:rPr>
+        <w:t xml:space="preserve">  $&lt;BUILD_INTERFACE:${CMAKE_CURRENT_SOURCE_DIR}/src&gt;</w:t>
+      </w:r>
+    </w:p>
+    <w:p>
+      <w:pPr>
+        <w:shd w:val="clear" w:fill="000000" w:themeFill="text1"/>
+        <w:rPr>
+          <w:rFonts w:hint="default"/>
+          <w:lang w:val="en" w:eastAsia="zh-CN"/>
+        </w:rPr>
+      </w:pPr>
+      <w:r>
+        <w:rPr>
+          <w:rFonts w:hint="default"/>
+          <w:lang w:val="en" w:eastAsia="zh-CN"/>
+        </w:rPr>
+        <w:t xml:space="preserve">  $&lt;INSTALL_INTERFACE:include/Eigen&gt;</w:t>
+      </w:r>
+    </w:p>
+    <w:p>
+      <w:pPr>
+        <w:shd w:val="clear" w:fill="000000" w:themeFill="text1"/>
+        <w:rPr>
+          <w:rFonts w:hint="default"/>
+          <w:lang w:val="en" w:eastAsia="zh-CN"/>
+        </w:rPr>
+      </w:pPr>
+      <w:r>
+        <w:rPr>
+          <w:rFonts w:hint="default"/>
+          <w:lang w:val="en" w:eastAsia="zh-CN"/>
+        </w:rPr>
+        <w:t>)</w:t>
+      </w:r>
+    </w:p>
+    <w:p>
+      <w:pPr>
+        <w:shd w:val="clear" w:fill="000000" w:themeFill="text1"/>
+        <w:rPr>
+          <w:rFonts w:hint="default"/>
+          <w:lang w:val="en" w:eastAsia="zh-CN"/>
+        </w:rPr>
+      </w:pPr>
+    </w:p>
+    <w:p>
+      <w:pPr>
+        <w:shd w:val="clear" w:fill="000000" w:themeFill="text1"/>
+        <w:rPr>
+          <w:rFonts w:hint="default"/>
+          <w:lang w:val="en" w:eastAsia="zh-CN"/>
+        </w:rPr>
+      </w:pPr>
+      <w:r>
+        <w:rPr>
+          <w:rFonts w:hint="default"/>
+          <w:lang w:val="en" w:eastAsia="zh-CN"/>
+        </w:rPr>
+        <w:t>add_executable(exe1 exe1.cpp)</w:t>
+      </w:r>
+    </w:p>
+    <w:p>
+      <w:pPr>
+        <w:shd w:val="clear" w:fill="000000" w:themeFill="text1"/>
+        <w:rPr>
+          <w:rFonts w:hint="default"/>
+          <w:lang w:val="en" w:eastAsia="zh-CN"/>
+        </w:rPr>
+      </w:pPr>
+      <w:r>
+        <w:rPr>
+          <w:rFonts w:hint="default"/>
+          <w:lang w:val="en" w:eastAsia="zh-CN"/>
+        </w:rPr>
+        <w:t>target_link_libraries(exe1 Eigen)</w:t>
+      </w:r>
+    </w:p>
+    <w:p>
+      <w:pPr>
+        <w:shd w:val="clear" w:fill="000000" w:themeFill="text1"/>
+        <w:rPr>
+          <w:rFonts w:hint="default"/>
+          <w:lang w:val="en" w:eastAsia="zh-CN"/>
+        </w:rPr>
+      </w:pPr>
+    </w:p>
+    <w:p>
+      <w:pPr>
+        <w:pStyle w:val="3"/>
+        <w:bidi w:val="0"/>
         <w:rPr>
           <w:rFonts w:hint="default"/>
           <w:lang w:val="en" w:eastAsia="zh-CN"/>
@@ -20716,7 +22235,7 @@
     <w:lsdException w:unhideWhenUsed="0" w:uiPriority="0" w:semiHidden="0" w:name="Table Web 2"/>
     <w:lsdException w:unhideWhenUsed="0" w:uiPriority="0" w:semiHidden="0" w:name="Table Web 3"/>
     <w:lsdException w:unhideWhenUsed="0" w:uiPriority="0" w:semiHidden="0" w:name="Balloon Text"/>
-    <w:lsdException w:unhideWhenUsed="0" w:uiPriority="0" w:semiHidden="0" w:name="Table Grid"/>
+    <w:lsdException w:qFormat="1" w:unhideWhenUsed="0" w:uiPriority="0" w:semiHidden="0" w:name="Table Grid"/>
     <w:lsdException w:unhideWhenUsed="0" w:uiPriority="0" w:semiHidden="0" w:name="Table Theme"/>
     <w:lsdException w:unhideWhenUsed="0" w:uiPriority="60" w:semiHidden="0" w:name="Light Shading"/>
     <w:lsdException w:unhideWhenUsed="0" w:uiPriority="61" w:semiHidden="0" w:name="Light List"/>
@@ -21061,6 +22580,7 @@
   <w:style w:type="table" w:styleId="13">
     <w:name w:val="Table Grid"/>
     <w:basedOn w:val="12"/>
+    <w:qFormat/>
     <w:uiPriority w:val="0"/>
     <w:pPr>
       <w:widowControl w:val="0"/>
@@ -21162,7 +22682,7 @@
   <w:docParts>
     <w:docPart>
       <w:docPartPr>
-        <w:name w:val="{68f41ff9-97f3-4a30-91a7-ca79797e3b0d}"/>
+        <w:name w:val="{beb2b1a7-a11a-4155-95a5-067ae118247d}"/>
         <w:style w:val=""/>
         <w:category>
           <w:name w:val="常规"/>
@@ -21175,7 +22695,7 @@
           <w:behavior w:val="content"/>
         </w:behaviors>
         <w:description w:val=""/>
-        <w:guid w:val="{68f41ff9-97f3-4a30-91a7-ca79797e3b0d}"/>
+        <w:guid w:val="{beb2b1a7-a11a-4155-95a5-067ae118247d}"/>
       </w:docPartPr>
       <w:docPartBody>
         <w:p>
@@ -21190,7 +22710,7 @@
     </w:docPart>
     <w:docPart>
       <w:docPartPr>
-        <w:name w:val="{71d70ef2-aa28-42cb-8ba2-9c3b2be5f2ba}"/>
+        <w:name w:val="{fee83b6c-e8af-4750-ab48-cd8d02c68111}"/>
         <w:style w:val=""/>
         <w:category>
           <w:name w:val="常规"/>
@@ -21203,7 +22723,7 @@
           <w:behavior w:val="content"/>
         </w:behaviors>
         <w:description w:val=""/>
-        <w:guid w:val="{71d70ef2-aa28-42cb-8ba2-9c3b2be5f2ba}"/>
+        <w:guid w:val="{fee83b6c-e8af-4750-ab48-cd8d02c68111}"/>
       </w:docPartPr>
       <w:docPartBody>
         <w:p>
@@ -21218,7 +22738,7 @@
     </w:docPart>
     <w:docPart>
       <w:docPartPr>
-        <w:name w:val="{481c89e4-ae54-4aed-94d4-822cb95658e8}"/>
+        <w:name w:val="{6919e777-627d-4c7d-b7ff-80395df6ed7e}"/>
         <w:style w:val=""/>
         <w:category>
           <w:name w:val="常规"/>
@@ -21231,7 +22751,7 @@
           <w:behavior w:val="content"/>
         </w:behaviors>
         <w:description w:val=""/>
-        <w:guid w:val="{481c89e4-ae54-4aed-94d4-822cb95658e8}"/>
+        <w:guid w:val="{6919e777-627d-4c7d-b7ff-80395df6ed7e}"/>
       </w:docPartPr>
       <w:docPartBody>
         <w:p>
@@ -21246,7 +22766,7 @@
     </w:docPart>
     <w:docPart>
       <w:docPartPr>
-        <w:name w:val="{0a098694-1b58-4e36-a494-a6f1cee362e0}"/>
+        <w:name w:val="{1d1ecf33-c433-4ddc-ab00-fd509c4ebad5}"/>
         <w:style w:val=""/>
         <w:category>
           <w:name w:val="常规"/>
@@ -21259,7 +22779,7 @@
           <w:behavior w:val="content"/>
         </w:behaviors>
         <w:description w:val=""/>
-        <w:guid w:val="{0a098694-1b58-4e36-a494-a6f1cee362e0}"/>
+        <w:guid w:val="{1d1ecf33-c433-4ddc-ab00-fd509c4ebad5}"/>
       </w:docPartPr>
       <w:docPartBody>
         <w:p>
@@ -21274,7 +22794,7 @@
     </w:docPart>
     <w:docPart>
       <w:docPartPr>
-        <w:name w:val="{3fae0959-4965-4757-9546-871ee2e8006d}"/>
+        <w:name w:val="{c5b6d8d5-81d2-4268-9da3-8994ce27dcd3}"/>
         <w:style w:val=""/>
         <w:category>
           <w:name w:val="常规"/>
@@ -21287,7 +22807,7 @@
           <w:behavior w:val="content"/>
         </w:behaviors>
         <w:description w:val=""/>
-        <w:guid w:val="{3fae0959-4965-4757-9546-871ee2e8006d}"/>
+        <w:guid w:val="{c5b6d8d5-81d2-4268-9da3-8994ce27dcd3}"/>
       </w:docPartPr>
       <w:docPartBody>
         <w:p>
@@ -21302,7 +22822,7 @@
     </w:docPart>
     <w:docPart>
       <w:docPartPr>
-        <w:name w:val="{d325bcc6-df2c-493d-b487-52828f72c9ad}"/>
+        <w:name w:val="{187ee38a-a4c3-475a-a614-aec6697faf4e}"/>
         <w:style w:val=""/>
         <w:category>
           <w:name w:val="常规"/>
@@ -21315,7 +22835,7 @@
           <w:behavior w:val="content"/>
         </w:behaviors>
         <w:description w:val=""/>
-        <w:guid w:val="{d325bcc6-df2c-493d-b487-52828f72c9ad}"/>
+        <w:guid w:val="{187ee38a-a4c3-475a-a614-aec6697faf4e}"/>
       </w:docPartPr>
       <w:docPartBody>
         <w:p>
@@ -21330,7 +22850,7 @@
     </w:docPart>
     <w:docPart>
       <w:docPartPr>
-        <w:name w:val="{76a43b32-e84c-405c-9fc3-7c319411c427}"/>
+        <w:name w:val="{6b9e5a8a-f475-44ed-8555-063a45e2d767}"/>
         <w:style w:val=""/>
         <w:category>
           <w:name w:val="常规"/>
@@ -21343,7 +22863,7 @@
           <w:behavior w:val="content"/>
         </w:behaviors>
         <w:description w:val=""/>
-        <w:guid w:val="{76a43b32-e84c-405c-9fc3-7c319411c427}"/>
+        <w:guid w:val="{6b9e5a8a-f475-44ed-8555-063a45e2d767}"/>
       </w:docPartPr>
       <w:docPartBody>
         <w:p>
@@ -21358,7 +22878,7 @@
     </w:docPart>
     <w:docPart>
       <w:docPartPr>
-        <w:name w:val="{c970184b-dba4-424c-97bd-06859dbed74a}"/>
+        <w:name w:val="{652bd723-7bac-493c-9140-d7204485d5f8}"/>
         <w:style w:val=""/>
         <w:category>
           <w:name w:val="常规"/>
@@ -21371,7 +22891,7 @@
           <w:behavior w:val="content"/>
         </w:behaviors>
         <w:description w:val=""/>
-        <w:guid w:val="{c970184b-dba4-424c-97bd-06859dbed74a}"/>
+        <w:guid w:val="{652bd723-7bac-493c-9140-d7204485d5f8}"/>
       </w:docPartPr>
       <w:docPartBody>
         <w:p>
@@ -21386,7 +22906,7 @@
     </w:docPart>
     <w:docPart>
       <w:docPartPr>
-        <w:name w:val="{9f3054be-6eba-4171-a91a-4f0f151fae77}"/>
+        <w:name w:val="{9ee36ade-f332-4dba-8e1f-537f418a9f96}"/>
         <w:style w:val=""/>
         <w:category>
           <w:name w:val="常规"/>
@@ -21399,7 +22919,7 @@
           <w:behavior w:val="content"/>
         </w:behaviors>
         <w:description w:val=""/>
-        <w:guid w:val="{9f3054be-6eba-4171-a91a-4f0f151fae77}"/>
+        <w:guid w:val="{9ee36ade-f332-4dba-8e1f-537f418a9f96}"/>
       </w:docPartPr>
       <w:docPartBody>
         <w:p>
@@ -21414,7 +22934,7 @@
     </w:docPart>
     <w:docPart>
       <w:docPartPr>
-        <w:name w:val="{ab3f3514-844f-4121-94a9-b00ff72885de}"/>
+        <w:name w:val="{7348fedc-fdd2-4467-8162-f14fffba3790}"/>
         <w:style w:val=""/>
         <w:category>
           <w:name w:val="常规"/>
@@ -21427,7 +22947,7 @@
           <w:behavior w:val="content"/>
         </w:behaviors>
         <w:description w:val=""/>
-        <w:guid w:val="{ab3f3514-844f-4121-94a9-b00ff72885de}"/>
+        <w:guid w:val="{7348fedc-fdd2-4467-8162-f14fffba3790}"/>
       </w:docPartPr>
       <w:docPartBody>
         <w:p>
@@ -21442,7 +22962,7 @@
     </w:docPart>
     <w:docPart>
       <w:docPartPr>
-        <w:name w:val="{5355ac8c-5ca4-4d38-8353-5bf0e9911657}"/>
+        <w:name w:val="{c85bb1a5-0f0d-4948-9c0c-331786e49012}"/>
         <w:style w:val=""/>
         <w:category>
           <w:name w:val="常规"/>
@@ -21455,7 +22975,7 @@
           <w:behavior w:val="content"/>
         </w:behaviors>
         <w:description w:val=""/>
-        <w:guid w:val="{5355ac8c-5ca4-4d38-8353-5bf0e9911657}"/>
+        <w:guid w:val="{c85bb1a5-0f0d-4948-9c0c-331786e49012}"/>
       </w:docPartPr>
       <w:docPartBody>
         <w:p>
@@ -21470,7 +22990,7 @@
     </w:docPart>
     <w:docPart>
       <w:docPartPr>
-        <w:name w:val="{41656c8a-b01f-4be5-a26f-7d15428f9eaa}"/>
+        <w:name w:val="{cc5a8282-0d73-4ba5-bd78-04db5e5b2e63}"/>
         <w:style w:val=""/>
         <w:category>
           <w:name w:val="常规"/>
@@ -21483,7 +23003,7 @@
           <w:behavior w:val="content"/>
         </w:behaviors>
         <w:description w:val=""/>
-        <w:guid w:val="{41656c8a-b01f-4be5-a26f-7d15428f9eaa}"/>
+        <w:guid w:val="{cc5a8282-0d73-4ba5-bd78-04db5e5b2e63}"/>
       </w:docPartPr>
       <w:docPartBody>
         <w:p>
@@ -21498,7 +23018,7 @@
     </w:docPart>
     <w:docPart>
       <w:docPartPr>
-        <w:name w:val="{bcb4e337-bb07-42b1-b9a4-fe1d0b34fede}"/>
+        <w:name w:val="{39db6d40-0c6f-462f-8fa7-5c2e1518bc8a}"/>
         <w:style w:val=""/>
         <w:category>
           <w:name w:val="常规"/>
@@ -21511,7 +23031,7 @@
           <w:behavior w:val="content"/>
         </w:behaviors>
         <w:description w:val=""/>
-        <w:guid w:val="{bcb4e337-bb07-42b1-b9a4-fe1d0b34fede}"/>
+        <w:guid w:val="{39db6d40-0c6f-462f-8fa7-5c2e1518bc8a}"/>
       </w:docPartPr>
       <w:docPartBody>
         <w:p>
@@ -21526,7 +23046,7 @@
     </w:docPart>
     <w:docPart>
       <w:docPartPr>
-        <w:name w:val="{e72b93e8-0696-4081-97ab-4b465f830ee3}"/>
+        <w:name w:val="{7e199cd1-ee3a-40ff-8c20-a668e1007669}"/>
         <w:style w:val=""/>
         <w:category>
           <w:name w:val="常规"/>
@@ -21539,7 +23059,7 @@
           <w:behavior w:val="content"/>
         </w:behaviors>
         <w:description w:val=""/>
-        <w:guid w:val="{e72b93e8-0696-4081-97ab-4b465f830ee3}"/>
+        <w:guid w:val="{7e199cd1-ee3a-40ff-8c20-a668e1007669}"/>
       </w:docPartPr>
       <w:docPartBody>
         <w:p>
@@ -21554,7 +23074,7 @@
     </w:docPart>
     <w:docPart>
       <w:docPartPr>
-        <w:name w:val="{00433c21-3664-4d36-b8cf-1bd270191817}"/>
+        <w:name w:val="{c395fb30-5536-4692-ac83-09540c70e459}"/>
         <w:style w:val=""/>
         <w:category>
           <w:name w:val="常规"/>
@@ -21567,7 +23087,7 @@
           <w:behavior w:val="content"/>
         </w:behaviors>
         <w:description w:val=""/>
-        <w:guid w:val="{00433c21-3664-4d36-b8cf-1bd270191817}"/>
+        <w:guid w:val="{c395fb30-5536-4692-ac83-09540c70e459}"/>
       </w:docPartPr>
       <w:docPartBody>
         <w:p>
@@ -21582,7 +23102,7 @@
     </w:docPart>
     <w:docPart>
       <w:docPartPr>
-        <w:name w:val="{f1667761-22bc-4080-96da-b255aa7cfa03}"/>
+        <w:name w:val="{2265b896-2552-4fe1-b1cc-841668eae03a}"/>
         <w:style w:val=""/>
         <w:category>
           <w:name w:val="常规"/>
@@ -21595,7 +23115,7 @@
           <w:behavior w:val="content"/>
         </w:behaviors>
         <w:description w:val=""/>
-        <w:guid w:val="{f1667761-22bc-4080-96da-b255aa7cfa03}"/>
+        <w:guid w:val="{2265b896-2552-4fe1-b1cc-841668eae03a}"/>
       </w:docPartPr>
       <w:docPartBody>
         <w:p>
@@ -21610,7 +23130,7 @@
     </w:docPart>
     <w:docPart>
       <w:docPartPr>
-        <w:name w:val="{600cd69a-e904-495c-9a38-640448d8bc05}"/>
+        <w:name w:val="{9f385a17-1d96-488b-9a4f-a7bef25a2623}"/>
         <w:style w:val=""/>
         <w:category>
           <w:name w:val="常规"/>
@@ -21623,7 +23143,7 @@
           <w:behavior w:val="content"/>
         </w:behaviors>
         <w:description w:val=""/>
-        <w:guid w:val="{600cd69a-e904-495c-9a38-640448d8bc05}"/>
+        <w:guid w:val="{9f385a17-1d96-488b-9a4f-a7bef25a2623}"/>
       </w:docPartPr>
       <w:docPartBody>
         <w:p>
@@ -21638,7 +23158,7 @@
     </w:docPart>
     <w:docPart>
       <w:docPartPr>
-        <w:name w:val="{8ca581bc-52ea-4355-85c6-4fe5a44d0740}"/>
+        <w:name w:val="{6fee3c43-d315-41bf-8589-7b62c4fd3a3e}"/>
         <w:style w:val=""/>
         <w:category>
           <w:name w:val="常规"/>
@@ -21651,7 +23171,7 @@
           <w:behavior w:val="content"/>
         </w:behaviors>
         <w:description w:val=""/>
-        <w:guid w:val="{8ca581bc-52ea-4355-85c6-4fe5a44d0740}"/>
+        <w:guid w:val="{6fee3c43-d315-41bf-8589-7b62c4fd3a3e}"/>
       </w:docPartPr>
       <w:docPartBody>
         <w:p>
@@ -21666,7 +23186,7 @@
     </w:docPart>
     <w:docPart>
       <w:docPartPr>
-        <w:name w:val="{ebef594e-7c9c-4027-b277-ec5e844563f4}"/>
+        <w:name w:val="{c37842a0-76d1-4329-9d2d-81ca781cb9c3}"/>
         <w:style w:val=""/>
         <w:category>
           <w:name w:val="常规"/>
@@ -21679,7 +23199,7 @@
           <w:behavior w:val="content"/>
         </w:behaviors>
         <w:description w:val=""/>
-        <w:guid w:val="{ebef594e-7c9c-4027-b277-ec5e844563f4}"/>
+        <w:guid w:val="{c37842a0-76d1-4329-9d2d-81ca781cb9c3}"/>
       </w:docPartPr>
       <w:docPartBody>
         <w:p>
@@ -21694,7 +23214,7 @@
     </w:docPart>
     <w:docPart>
       <w:docPartPr>
-        <w:name w:val="{e2f571b5-706f-4934-8231-175c4ab99b97}"/>
+        <w:name w:val="{3d7dfc1f-6fb3-4117-96c2-4133fa06c15e}"/>
         <w:style w:val=""/>
         <w:category>
           <w:name w:val="常规"/>
@@ -21707,7 +23227,7 @@
           <w:behavior w:val="content"/>
         </w:behaviors>
         <w:description w:val=""/>
-        <w:guid w:val="{e2f571b5-706f-4934-8231-175c4ab99b97}"/>
+        <w:guid w:val="{3d7dfc1f-6fb3-4117-96c2-4133fa06c15e}"/>
       </w:docPartPr>
       <w:docPartBody>
         <w:p>
@@ -21722,7 +23242,7 @@
     </w:docPart>
     <w:docPart>
       <w:docPartPr>
-        <w:name w:val="{d66e4a31-7b29-4f75-ab74-98c6e3a280e4}"/>
+        <w:name w:val="{5b7d8ab6-751e-4532-ade4-07f6f00a2e6d}"/>
         <w:style w:val=""/>
         <w:category>
           <w:name w:val="常规"/>
@@ -21735,7 +23255,7 @@
           <w:behavior w:val="content"/>
         </w:behaviors>
         <w:description w:val=""/>
-        <w:guid w:val="{d66e4a31-7b29-4f75-ab74-98c6e3a280e4}"/>
+        <w:guid w:val="{5b7d8ab6-751e-4532-ade4-07f6f00a2e6d}"/>
       </w:docPartPr>
       <w:docPartBody>
         <w:p>
@@ -21750,7 +23270,7 @@
     </w:docPart>
     <w:docPart>
       <w:docPartPr>
-        <w:name w:val="{8004f67d-5f48-4fb8-85eb-b6e4826a1713}"/>
+        <w:name w:val="{c348f663-cab5-4a06-83b2-7f7de9d3fe7f}"/>
         <w:style w:val=""/>
         <w:category>
           <w:name w:val="常规"/>
@@ -21763,7 +23283,7 @@
           <w:behavior w:val="content"/>
         </w:behaviors>
         <w:description w:val=""/>
-        <w:guid w:val="{8004f67d-5f48-4fb8-85eb-b6e4826a1713}"/>
+        <w:guid w:val="{c348f663-cab5-4a06-83b2-7f7de9d3fe7f}"/>
       </w:docPartPr>
       <w:docPartBody>
         <w:p>
@@ -21778,7 +23298,7 @@
     </w:docPart>
     <w:docPart>
       <w:docPartPr>
-        <w:name w:val="{da8450e2-e2e8-4181-8dd9-ad054af2c857}"/>
+        <w:name w:val="{c59a5914-5321-416c-96fa-378793a49cda}"/>
         <w:style w:val=""/>
         <w:category>
           <w:name w:val="常规"/>
@@ -21791,7 +23311,7 @@
           <w:behavior w:val="content"/>
         </w:behaviors>
         <w:description w:val=""/>
-        <w:guid w:val="{da8450e2-e2e8-4181-8dd9-ad054af2c857}"/>
+        <w:guid w:val="{c59a5914-5321-416c-96fa-378793a49cda}"/>
       </w:docPartPr>
       <w:docPartBody>
         <w:p>
@@ -21806,7 +23326,7 @@
     </w:docPart>
     <w:docPart>
       <w:docPartPr>
-        <w:name w:val="{6dd6ef19-9535-46cd-8002-ab8ef0e6cfde}"/>
+        <w:name w:val="{f27c522b-cad8-4f3a-98d0-fa2f7031afba}"/>
         <w:style w:val=""/>
         <w:category>
           <w:name w:val="常规"/>
@@ -21819,7 +23339,7 @@
           <w:behavior w:val="content"/>
         </w:behaviors>
         <w:description w:val=""/>
-        <w:guid w:val="{6dd6ef19-9535-46cd-8002-ab8ef0e6cfde}"/>
+        <w:guid w:val="{f27c522b-cad8-4f3a-98d0-fa2f7031afba}"/>
       </w:docPartPr>
       <w:docPartBody>
         <w:p>
@@ -21834,7 +23354,7 @@
     </w:docPart>
     <w:docPart>
       <w:docPartPr>
-        <w:name w:val="{8a192e51-bca0-4f97-8bf7-2cb692fda726}"/>
+        <w:name w:val="{d39f4549-c901-48de-8101-2dde634b3c71}"/>
         <w:style w:val=""/>
         <w:category>
           <w:name w:val="常规"/>
@@ -21847,7 +23367,7 @@
           <w:behavior w:val="content"/>
         </w:behaviors>
         <w:description w:val=""/>
-        <w:guid w:val="{8a192e51-bca0-4f97-8bf7-2cb692fda726}"/>
+        <w:guid w:val="{d39f4549-c901-48de-8101-2dde634b3c71}"/>
       </w:docPartPr>
       <w:docPartBody>
         <w:p>
@@ -21862,7 +23382,7 @@
     </w:docPart>
     <w:docPart>
       <w:docPartPr>
-        <w:name w:val="{96ee6f1d-78d5-4ad8-a1db-960424d00ffd}"/>
+        <w:name w:val="{4e7e6673-b839-4d3a-a7ec-890b16dc6abf}"/>
         <w:style w:val=""/>
         <w:category>
           <w:name w:val="常规"/>
@@ -21875,7 +23395,7 @@
           <w:behavior w:val="content"/>
         </w:behaviors>
         <w:description w:val=""/>
-        <w:guid w:val="{96ee6f1d-78d5-4ad8-a1db-960424d00ffd}"/>
+        <w:guid w:val="{4e7e6673-b839-4d3a-a7ec-890b16dc6abf}"/>
       </w:docPartPr>
       <w:docPartBody>
         <w:p>
@@ -21890,7 +23410,7 @@
     </w:docPart>
     <w:docPart>
       <w:docPartPr>
-        <w:name w:val="{cbe62367-f774-4650-805f-9e3669d8808c}"/>
+        <w:name w:val="{2ee8617e-5f90-4d28-a4b7-eaed534e760a}"/>
         <w:style w:val=""/>
         <w:category>
           <w:name w:val="常规"/>
@@ -21903,7 +23423,7 @@
           <w:behavior w:val="content"/>
         </w:behaviors>
         <w:description w:val=""/>
-        <w:guid w:val="{cbe62367-f774-4650-805f-9e3669d8808c}"/>
+        <w:guid w:val="{2ee8617e-5f90-4d28-a4b7-eaed534e760a}"/>
       </w:docPartPr>
       <w:docPartBody>
         <w:p>
@@ -21918,7 +23438,7 @@
     </w:docPart>
     <w:docPart>
       <w:docPartPr>
-        <w:name w:val="{2f2fab38-1d5d-4bd7-9c68-8415d4a3109d}"/>
+        <w:name w:val="{ce5c42e0-8258-4de2-9c7f-5790925d5ac4}"/>
         <w:style w:val=""/>
         <w:category>
           <w:name w:val="常规"/>
@@ -21931,7 +23451,7 @@
           <w:behavior w:val="content"/>
         </w:behaviors>
         <w:description w:val=""/>
-        <w:guid w:val="{2f2fab38-1d5d-4bd7-9c68-8415d4a3109d}"/>
+        <w:guid w:val="{ce5c42e0-8258-4de2-9c7f-5790925d5ac4}"/>
       </w:docPartPr>
       <w:docPartBody>
         <w:p>
@@ -21946,7 +23466,7 @@
     </w:docPart>
     <w:docPart>
       <w:docPartPr>
-        <w:name w:val="{24d27d98-4d77-450b-829f-697a7a74856d}"/>
+        <w:name w:val="{9108394a-f459-49bf-a466-19ac5f823563}"/>
         <w:style w:val=""/>
         <w:category>
           <w:name w:val="常规"/>
@@ -21959,7 +23479,7 @@
           <w:behavior w:val="content"/>
         </w:behaviors>
         <w:description w:val=""/>
-        <w:guid w:val="{24d27d98-4d77-450b-829f-697a7a74856d}"/>
+        <w:guid w:val="{9108394a-f459-49bf-a466-19ac5f823563}"/>
       </w:docPartPr>
       <w:docPartBody>
         <w:p>
@@ -21974,7 +23494,7 @@
     </w:docPart>
     <w:docPart>
       <w:docPartPr>
-        <w:name w:val="{c7492036-4bdd-431e-ae92-569263719f6e}"/>
+        <w:name w:val="{bf0b92d2-032f-4a18-a602-da895e41dfdb}"/>
         <w:style w:val=""/>
         <w:category>
           <w:name w:val="常规"/>
@@ -21987,7 +23507,7 @@
           <w:behavior w:val="content"/>
         </w:behaviors>
         <w:description w:val=""/>
-        <w:guid w:val="{c7492036-4bdd-431e-ae92-569263719f6e}"/>
+        <w:guid w:val="{bf0b92d2-032f-4a18-a602-da895e41dfdb}"/>
       </w:docPartPr>
       <w:docPartBody>
         <w:p>
@@ -22002,7 +23522,7 @@
     </w:docPart>
     <w:docPart>
       <w:docPartPr>
-        <w:name w:val="{241f804a-0a61-4f64-9a18-900a398eab0f}"/>
+        <w:name w:val="{85d6fc93-20c1-4c1c-b346-45632dfc76d0}"/>
         <w:style w:val=""/>
         <w:category>
           <w:name w:val="常规"/>
@@ -22015,7 +23535,7 @@
           <w:behavior w:val="content"/>
         </w:behaviors>
         <w:description w:val=""/>
-        <w:guid w:val="{241f804a-0a61-4f64-9a18-900a398eab0f}"/>
+        <w:guid w:val="{85d6fc93-20c1-4c1c-b346-45632dfc76d0}"/>
       </w:docPartPr>
       <w:docPartBody>
         <w:p>
@@ -22030,7 +23550,7 @@
     </w:docPart>
     <w:docPart>
       <w:docPartPr>
-        <w:name w:val="{a8b4401a-aec5-49e9-9c39-2376d2767a41}"/>
+        <w:name w:val="{f665b334-c2f2-4ffb-86b3-e7383c133826}"/>
         <w:style w:val=""/>
         <w:category>
           <w:name w:val="常规"/>
@@ -22043,7 +23563,7 @@
           <w:behavior w:val="content"/>
         </w:behaviors>
         <w:description w:val=""/>
-        <w:guid w:val="{a8b4401a-aec5-49e9-9c39-2376d2767a41}"/>
+        <w:guid w:val="{f665b334-c2f2-4ffb-86b3-e7383c133826}"/>
       </w:docPartPr>
       <w:docPartBody>
         <w:p>
@@ -22058,7 +23578,7 @@
     </w:docPart>
     <w:docPart>
       <w:docPartPr>
-        <w:name w:val="{b17831ad-6496-4809-9786-a4ade3ce7cf7}"/>
+        <w:name w:val="{aeadb894-4512-45dd-94e3-8d0c88ec4dc5}"/>
         <w:style w:val=""/>
         <w:category>
           <w:name w:val="常规"/>
@@ -22071,7 +23591,7 @@
           <w:behavior w:val="content"/>
         </w:behaviors>
         <w:description w:val=""/>
-        <w:guid w:val="{b17831ad-6496-4809-9786-a4ade3ce7cf7}"/>
+        <w:guid w:val="{aeadb894-4512-45dd-94e3-8d0c88ec4dc5}"/>
       </w:docPartPr>
       <w:docPartBody>
         <w:p>
@@ -22086,7 +23606,7 @@
     </w:docPart>
     <w:docPart>
       <w:docPartPr>
-        <w:name w:val="{83296da6-e877-4650-b44b-ad439862858b}"/>
+        <w:name w:val="{bdfe4c82-94b2-455f-8368-a24a01bb0210}"/>
         <w:style w:val=""/>
         <w:category>
           <w:name w:val="常规"/>
@@ -22099,7 +23619,7 @@
           <w:behavior w:val="content"/>
         </w:behaviors>
         <w:description w:val=""/>
-        <w:guid w:val="{83296da6-e877-4650-b44b-ad439862858b}"/>
+        <w:guid w:val="{bdfe4c82-94b2-455f-8368-a24a01bb0210}"/>
       </w:docPartPr>
       <w:docPartBody>
         <w:p>
@@ -22114,7 +23634,7 @@
     </w:docPart>
     <w:docPart>
       <w:docPartPr>
-        <w:name w:val="{fbd4932d-ff39-48b3-9aa8-24d9c7a6cd5b}"/>
+        <w:name w:val="{000bc495-db4f-4da3-8f21-59cb851f4397}"/>
         <w:style w:val=""/>
         <w:category>
           <w:name w:val="常规"/>
@@ -22127,7 +23647,7 @@
           <w:behavior w:val="content"/>
         </w:behaviors>
         <w:description w:val=""/>
-        <w:guid w:val="{fbd4932d-ff39-48b3-9aa8-24d9c7a6cd5b}"/>
+        <w:guid w:val="{000bc495-db4f-4da3-8f21-59cb851f4397}"/>
       </w:docPartPr>
       <w:docPartBody>
         <w:p>
@@ -22142,7 +23662,7 @@
     </w:docPart>
     <w:docPart>
       <w:docPartPr>
-        <w:name w:val="{ccab2812-269c-41b8-a0ad-73f73aeccf65}"/>
+        <w:name w:val="{60fe80e0-9347-4553-abdc-208933a64db5}"/>
         <w:style w:val=""/>
         <w:category>
           <w:name w:val="常规"/>
@@ -22155,7 +23675,7 @@
           <w:behavior w:val="content"/>
         </w:behaviors>
         <w:description w:val=""/>
-        <w:guid w:val="{ccab2812-269c-41b8-a0ad-73f73aeccf65}"/>
+        <w:guid w:val="{60fe80e0-9347-4553-abdc-208933a64db5}"/>
       </w:docPartPr>
       <w:docPartBody>
         <w:p>

</xml_diff>